<commit_message>
UPDATED - added Armed forces
</commit_message>
<xml_diff>
--- a/Alexey Ivanovskiy.docx
+++ b/Alexey Ivanovskiy.docx
@@ -1319,19 +1319,7 @@
           <w:szCs w:val="28"/>
           <w:lang w:val="en-US"/>
         </w:rPr>
-        <w:t xml:space="preserve"> D</w:t>
-      </w:r>
-      <w:bookmarkStart w:id="0" w:name="_GoBack"/>
-      <w:bookmarkEnd w:id="0"/>
-      <w:r>
-        <w:rPr>
-          <w:rFonts w:asciiTheme="minorHAnsi" w:eastAsia="Calibri" w:hAnsiTheme="minorHAnsi" w:cs="Calibri"/>
-          <w:b/>
-          <w:sz w:val="28"/>
-          <w:szCs w:val="28"/>
-          <w:lang w:val="en-US"/>
-        </w:rPr>
-        <w:t>ecember 2015</w:t>
+        <w:t xml:space="preserve"> December 2015</w:t>
       </w:r>
     </w:p>
     <w:p>
@@ -1606,7 +1594,6 @@
           <w:rFonts w:ascii="Calibri" w:eastAsia="Calibri" w:hAnsi="Calibri" w:cs="Calibri"/>
           <w:sz w:val="28"/>
           <w:szCs w:val="28"/>
-          <w:lang w:val="en-US"/>
         </w:rPr>
       </w:pPr>
       <w:r>
@@ -1617,6 +1604,159 @@
           <w:lang w:val="en-US"/>
         </w:rPr>
         <w:br w:type="page"/>
+      </w:r>
+    </w:p>
+    <w:p>
+      <w:pPr>
+        <w:widowControl w:val="0"/>
+        <w:spacing w:after="200" w:line="240" w:lineRule="auto"/>
+        <w:rPr>
+          <w:rFonts w:asciiTheme="minorHAnsi" w:hAnsiTheme="minorHAnsi"/>
+          <w:sz w:val="28"/>
+          <w:szCs w:val="28"/>
+          <w:lang w:val="en-US"/>
+        </w:rPr>
+      </w:pPr>
+      <w:r>
+        <w:rPr>
+          <w:rFonts w:asciiTheme="minorHAnsi" w:eastAsia="Calibri" w:hAnsiTheme="minorHAnsi" w:cs="Calibri"/>
+          <w:b/>
+          <w:sz w:val="28"/>
+          <w:szCs w:val="28"/>
+          <w:lang w:val="en-US"/>
+        </w:rPr>
+        <w:lastRenderedPageBreak/>
+        <w:t>Armed Forces</w:t>
+      </w:r>
+      <w:r>
+        <w:rPr>
+          <w:rFonts w:asciiTheme="minorHAnsi" w:eastAsia="Calibri" w:hAnsiTheme="minorHAnsi" w:cs="Calibri"/>
+          <w:b/>
+          <w:sz w:val="28"/>
+          <w:szCs w:val="28"/>
+          <w:lang w:val="en-US"/>
+        </w:rPr>
+        <w:t xml:space="preserve"> – Minsk, Belarus </w:t>
+      </w:r>
+      <w:r>
+        <w:rPr>
+          <w:rFonts w:asciiTheme="minorHAnsi" w:eastAsia="Calibri" w:hAnsiTheme="minorHAnsi" w:cs="Calibri"/>
+          <w:b/>
+          <w:sz w:val="28"/>
+          <w:szCs w:val="28"/>
+          <w:lang w:val="en-US"/>
+        </w:rPr>
+        <w:br/>
+      </w:r>
+      <w:r>
+        <w:rPr>
+          <w:rFonts w:asciiTheme="minorHAnsi" w:eastAsia="Calibri" w:hAnsiTheme="minorHAnsi" w:cs="Calibri"/>
+          <w:b/>
+          <w:sz w:val="28"/>
+          <w:szCs w:val="28"/>
+          <w:lang w:val="en-US"/>
+        </w:rPr>
+        <w:t xml:space="preserve">Commander </w:t>
+      </w:r>
+      <w:r>
+        <w:rPr>
+          <w:rFonts w:asciiTheme="minorHAnsi" w:eastAsia="Calibri" w:hAnsiTheme="minorHAnsi" w:cs="Calibri"/>
+          <w:b/>
+          <w:sz w:val="28"/>
+          <w:szCs w:val="28"/>
+          <w:lang w:val="en-US"/>
+        </w:rPr>
+        <w:t>anti-aircraft missile division</w:t>
+      </w:r>
+      <w:r>
+        <w:rPr>
+          <w:rFonts w:asciiTheme="minorHAnsi" w:eastAsia="Calibri" w:hAnsiTheme="minorHAnsi" w:cs="Calibri"/>
+          <w:b/>
+          <w:sz w:val="28"/>
+          <w:szCs w:val="28"/>
+          <w:lang w:val="en-US"/>
+        </w:rPr>
+        <w:t xml:space="preserve">          </w:t>
+      </w:r>
+      <w:r>
+        <w:rPr>
+          <w:rFonts w:asciiTheme="minorHAnsi" w:eastAsia="Calibri" w:hAnsiTheme="minorHAnsi" w:cs="Calibri"/>
+          <w:b/>
+          <w:sz w:val="28"/>
+          <w:szCs w:val="28"/>
+          <w:lang w:val="en-US"/>
+        </w:rPr>
+        <w:t>August</w:t>
+      </w:r>
+      <w:r>
+        <w:rPr>
+          <w:rFonts w:asciiTheme="minorHAnsi" w:eastAsia="Calibri" w:hAnsiTheme="minorHAnsi" w:cs="Calibri"/>
+          <w:b/>
+          <w:sz w:val="28"/>
+          <w:szCs w:val="28"/>
+          <w:lang w:val="en-US"/>
+        </w:rPr>
+        <w:t xml:space="preserve"> 20</w:t>
+      </w:r>
+      <w:r>
+        <w:rPr>
+          <w:rFonts w:asciiTheme="minorHAnsi" w:eastAsia="Calibri" w:hAnsiTheme="minorHAnsi" w:cs="Calibri"/>
+          <w:b/>
+          <w:sz w:val="28"/>
+          <w:szCs w:val="28"/>
+          <w:lang w:val="en-US"/>
+        </w:rPr>
+        <w:t>04</w:t>
+      </w:r>
+      <w:r>
+        <w:rPr>
+          <w:rFonts w:asciiTheme="minorHAnsi" w:eastAsia="Calibri" w:hAnsiTheme="minorHAnsi" w:cs="Calibri"/>
+          <w:b/>
+          <w:sz w:val="28"/>
+          <w:szCs w:val="28"/>
+          <w:lang w:val="en-US"/>
+        </w:rPr>
+        <w:t xml:space="preserve"> </w:t>
+      </w:r>
+      <w:r>
+        <w:rPr>
+          <w:rFonts w:asciiTheme="minorHAnsi" w:eastAsia="Calibri" w:hAnsiTheme="minorHAnsi" w:cs="Calibri"/>
+          <w:b/>
+          <w:sz w:val="28"/>
+          <w:szCs w:val="28"/>
+          <w:lang w:val="en-US"/>
+        </w:rPr>
+        <w:t>–</w:t>
+      </w:r>
+      <w:r>
+        <w:rPr>
+          <w:rFonts w:asciiTheme="minorHAnsi" w:eastAsia="Calibri" w:hAnsiTheme="minorHAnsi" w:cs="Calibri"/>
+          <w:b/>
+          <w:sz w:val="28"/>
+          <w:szCs w:val="28"/>
+          <w:lang w:val="en-US"/>
+        </w:rPr>
+        <w:t xml:space="preserve"> </w:t>
+      </w:r>
+      <w:r>
+        <w:rPr>
+          <w:rFonts w:asciiTheme="minorHAnsi" w:eastAsia="Calibri" w:hAnsiTheme="minorHAnsi" w:cs="Calibri"/>
+          <w:b/>
+          <w:sz w:val="28"/>
+          <w:szCs w:val="28"/>
+          <w:lang w:val="en-US"/>
+        </w:rPr>
+        <w:t>July</w:t>
+      </w:r>
+      <w:r>
+        <w:rPr>
+          <w:rFonts w:asciiTheme="minorHAnsi" w:eastAsia="Calibri" w:hAnsiTheme="minorHAnsi" w:cs="Calibri"/>
+          <w:b/>
+          <w:sz w:val="28"/>
+          <w:szCs w:val="28"/>
+          <w:lang w:val="en-US"/>
+        </w:rPr>
+        <w:t xml:space="preserve"> 2015</w:t>
       </w:r>
     </w:p>
     <w:p>
@@ -1625,15 +1765,345 @@
         <w:spacing w:after="200" w:line="240" w:lineRule="auto"/>
         <w:jc w:val="both"/>
         <w:rPr>
-          <w:rFonts w:asciiTheme="minorHAnsi" w:eastAsia="Times New Roman" w:hAnsiTheme="minorHAnsi"/>
-          <w:b/>
-          <w:bCs/>
-          <w:sz w:val="28"/>
-          <w:szCs w:val="28"/>
-          <w:lang w:val="en-US" w:eastAsia="ru-RU"/>
-        </w:rPr>
-      </w:pPr>
-      <w:r>
+          <w:rFonts w:ascii="Calibri" w:eastAsia="Calibri" w:hAnsi="Calibri" w:cs="Calibri"/>
+          <w:i/>
+          <w:iCs/>
+          <w:sz w:val="28"/>
+          <w:szCs w:val="28"/>
+          <w:lang w:val="en-US"/>
+        </w:rPr>
+      </w:pPr>
+      <w:r>
+        <w:rPr>
+          <w:rFonts w:ascii="Calibri" w:eastAsia="Calibri" w:hAnsi="Calibri" w:cs="Calibri"/>
+          <w:i/>
+          <w:iCs/>
+          <w:sz w:val="28"/>
+          <w:szCs w:val="28"/>
+          <w:lang w:val="en-US"/>
+        </w:rPr>
+        <w:t xml:space="preserve">I held various management positions from the head of the </w:t>
+      </w:r>
+      <w:r>
+        <w:rPr>
+          <w:rFonts w:ascii="Calibri" w:eastAsia="Calibri" w:hAnsi="Calibri" w:cs="Calibri"/>
+          <w:i/>
+          <w:iCs/>
+          <w:sz w:val="28"/>
+          <w:szCs w:val="28"/>
+          <w:lang w:val="en-US"/>
+        </w:rPr>
+        <w:t>little unit</w:t>
+      </w:r>
+      <w:r>
+        <w:rPr>
+          <w:rFonts w:ascii="Calibri" w:eastAsia="Calibri" w:hAnsi="Calibri" w:cs="Calibri"/>
+          <w:i/>
+          <w:iCs/>
+          <w:sz w:val="28"/>
+          <w:szCs w:val="28"/>
+          <w:lang w:val="en-US"/>
+        </w:rPr>
+        <w:t xml:space="preserve"> (3-5 </w:t>
+      </w:r>
+      <w:r>
+        <w:rPr>
+          <w:rFonts w:ascii="Calibri" w:eastAsia="Calibri" w:hAnsi="Calibri" w:cs="Calibri"/>
+          <w:i/>
+          <w:iCs/>
+          <w:sz w:val="28"/>
+          <w:szCs w:val="28"/>
+          <w:lang w:val="en-US"/>
+        </w:rPr>
+        <w:t>persons</w:t>
+      </w:r>
+      <w:r>
+        <w:rPr>
+          <w:rFonts w:ascii="Calibri" w:eastAsia="Calibri" w:hAnsi="Calibri" w:cs="Calibri"/>
+          <w:i/>
+          <w:iCs/>
+          <w:sz w:val="28"/>
+          <w:szCs w:val="28"/>
+          <w:lang w:val="en-US"/>
+        </w:rPr>
+        <w:t xml:space="preserve">) to commander separately located anti-aircraft missile division (70 </w:t>
+      </w:r>
+      <w:r>
+        <w:rPr>
+          <w:rFonts w:ascii="Calibri" w:eastAsia="Calibri" w:hAnsi="Calibri" w:cs="Calibri"/>
+          <w:i/>
+          <w:iCs/>
+          <w:sz w:val="28"/>
+          <w:szCs w:val="28"/>
+          <w:lang w:val="en-US"/>
+        </w:rPr>
+        <w:t>persons</w:t>
+      </w:r>
+      <w:r>
+        <w:rPr>
+          <w:rFonts w:ascii="Calibri" w:eastAsia="Calibri" w:hAnsi="Calibri" w:cs="Calibri"/>
+          <w:i/>
+          <w:iCs/>
+          <w:sz w:val="28"/>
+          <w:szCs w:val="28"/>
+          <w:lang w:val="en-US"/>
+        </w:rPr>
+        <w:t xml:space="preserve">) in the system of air defense troops. In the last </w:t>
+      </w:r>
+      <w:proofErr w:type="gramStart"/>
+      <w:r>
+        <w:rPr>
+          <w:rFonts w:ascii="Calibri" w:eastAsia="Calibri" w:hAnsi="Calibri" w:cs="Calibri"/>
+          <w:i/>
+          <w:iCs/>
+          <w:sz w:val="28"/>
+          <w:szCs w:val="28"/>
+          <w:lang w:val="en-US"/>
+        </w:rPr>
+        <w:t>post</w:t>
+      </w:r>
+      <w:proofErr w:type="gramEnd"/>
+      <w:r>
+        <w:rPr>
+          <w:rFonts w:ascii="Calibri" w:eastAsia="Calibri" w:hAnsi="Calibri" w:cs="Calibri"/>
+          <w:i/>
+          <w:iCs/>
+          <w:sz w:val="28"/>
+          <w:szCs w:val="28"/>
+          <w:lang w:val="en-US"/>
+        </w:rPr>
+        <w:t xml:space="preserve"> I have the experience of 5 years. The division, which I </w:t>
+      </w:r>
+      <w:r>
+        <w:rPr>
+          <w:rFonts w:ascii="Calibri" w:eastAsia="Calibri" w:hAnsi="Calibri" w:cs="Calibri"/>
+          <w:i/>
+          <w:iCs/>
+          <w:sz w:val="28"/>
+          <w:szCs w:val="28"/>
+          <w:lang w:val="en-US"/>
+        </w:rPr>
+        <w:t>led</w:t>
+      </w:r>
+      <w:r>
+        <w:rPr>
+          <w:rFonts w:ascii="Calibri" w:eastAsia="Calibri" w:hAnsi="Calibri" w:cs="Calibri"/>
+          <w:i/>
+          <w:iCs/>
+          <w:sz w:val="28"/>
+          <w:szCs w:val="28"/>
+          <w:lang w:val="en-US"/>
+        </w:rPr>
+        <w:t xml:space="preserve">, for the three months rose </w:t>
+      </w:r>
+      <w:r>
+        <w:rPr>
+          <w:rFonts w:ascii="Calibri" w:eastAsia="Calibri" w:hAnsi="Calibri" w:cs="Calibri"/>
+          <w:i/>
+          <w:iCs/>
+          <w:sz w:val="28"/>
+          <w:szCs w:val="28"/>
+          <w:lang w:val="en-US"/>
+        </w:rPr>
+        <w:t>from</w:t>
+      </w:r>
+      <w:r>
+        <w:rPr>
+          <w:rFonts w:ascii="Calibri" w:eastAsia="Calibri" w:hAnsi="Calibri" w:cs="Calibri"/>
+          <w:i/>
+          <w:iCs/>
+          <w:sz w:val="28"/>
+          <w:szCs w:val="28"/>
+          <w:lang w:val="en-US"/>
+        </w:rPr>
+        <w:t xml:space="preserve"> 9th (last place) </w:t>
+      </w:r>
+      <w:r>
+        <w:rPr>
+          <w:rFonts w:ascii="Calibri" w:eastAsia="Calibri" w:hAnsi="Calibri" w:cs="Calibri"/>
+          <w:i/>
+          <w:iCs/>
+          <w:sz w:val="28"/>
+          <w:szCs w:val="28"/>
+          <w:lang w:val="en-US"/>
+        </w:rPr>
+        <w:t>till</w:t>
+      </w:r>
+      <w:r>
+        <w:rPr>
+          <w:rFonts w:ascii="Calibri" w:eastAsia="Calibri" w:hAnsi="Calibri" w:cs="Calibri"/>
+          <w:i/>
+          <w:iCs/>
+          <w:sz w:val="28"/>
+          <w:szCs w:val="28"/>
+          <w:lang w:val="en-US"/>
+        </w:rPr>
+        <w:t xml:space="preserve"> the 1st place and was not below the third place for the whole time that I </w:t>
+      </w:r>
+      <w:r>
+        <w:rPr>
+          <w:rFonts w:ascii="Calibri" w:eastAsia="Calibri" w:hAnsi="Calibri" w:cs="Calibri"/>
+          <w:i/>
+          <w:iCs/>
+          <w:sz w:val="28"/>
+          <w:szCs w:val="28"/>
+          <w:lang w:val="en-US"/>
+        </w:rPr>
+        <w:t>led</w:t>
+      </w:r>
+      <w:r>
+        <w:rPr>
+          <w:rFonts w:ascii="Calibri" w:eastAsia="Calibri" w:hAnsi="Calibri" w:cs="Calibri"/>
+          <w:i/>
+          <w:iCs/>
+          <w:sz w:val="28"/>
+          <w:szCs w:val="28"/>
+          <w:lang w:val="en-US"/>
+        </w:rPr>
+        <w:t xml:space="preserve"> of it.</w:t>
+      </w:r>
+    </w:p>
+    <w:p>
+      <w:pPr>
+        <w:widowControl w:val="0"/>
+        <w:spacing w:after="200" w:line="240" w:lineRule="auto"/>
+        <w:jc w:val="both"/>
+        <w:rPr>
+          <w:rFonts w:ascii="Calibri" w:eastAsia="Calibri" w:hAnsi="Calibri" w:cs="Calibri"/>
+          <w:i/>
+          <w:iCs/>
+          <w:sz w:val="28"/>
+          <w:szCs w:val="28"/>
+          <w:lang w:val="en-US"/>
+        </w:rPr>
+      </w:pPr>
+      <w:r>
+        <w:rPr>
+          <w:rFonts w:ascii="Calibri" w:eastAsia="Calibri" w:hAnsi="Calibri" w:cs="Calibri"/>
+          <w:i/>
+          <w:iCs/>
+          <w:sz w:val="28"/>
+          <w:szCs w:val="28"/>
+          <w:lang w:val="en-US"/>
+        </w:rPr>
+        <w:t xml:space="preserve">The main responsibility </w:t>
+      </w:r>
+      <w:r>
+        <w:rPr>
+          <w:rFonts w:ascii="Calibri" w:eastAsia="Calibri" w:hAnsi="Calibri" w:cs="Calibri"/>
+          <w:i/>
+          <w:iCs/>
+          <w:sz w:val="28"/>
+          <w:szCs w:val="28"/>
+          <w:lang w:val="en-US"/>
+        </w:rPr>
+        <w:t>was</w:t>
+      </w:r>
+      <w:r>
+        <w:rPr>
+          <w:rFonts w:ascii="Calibri" w:eastAsia="Calibri" w:hAnsi="Calibri" w:cs="Calibri"/>
+          <w:i/>
+          <w:iCs/>
+          <w:sz w:val="28"/>
+          <w:szCs w:val="28"/>
+          <w:lang w:val="en-US"/>
+        </w:rPr>
+        <w:t xml:space="preserve"> to control</w:t>
+      </w:r>
+      <w:r>
+        <w:rPr>
+          <w:rFonts w:ascii="Calibri" w:eastAsia="Calibri" w:hAnsi="Calibri" w:cs="Calibri"/>
+          <w:i/>
+          <w:iCs/>
+          <w:sz w:val="28"/>
+          <w:szCs w:val="28"/>
+          <w:lang w:val="en-US"/>
+        </w:rPr>
+        <w:t xml:space="preserve"> </w:t>
+      </w:r>
+      <w:r>
+        <w:rPr>
+          <w:rFonts w:ascii="Calibri" w:eastAsia="Calibri" w:hAnsi="Calibri" w:cs="Calibri"/>
+          <w:i/>
+          <w:iCs/>
+          <w:sz w:val="28"/>
+          <w:szCs w:val="28"/>
+          <w:lang w:val="en-US"/>
+        </w:rPr>
+        <w:t xml:space="preserve">combat and economic activity unit, personally </w:t>
+      </w:r>
+      <w:r>
+        <w:rPr>
+          <w:rFonts w:ascii="Calibri" w:eastAsia="Calibri" w:hAnsi="Calibri" w:cs="Calibri"/>
+          <w:i/>
+          <w:iCs/>
+          <w:sz w:val="28"/>
+          <w:szCs w:val="28"/>
+          <w:lang w:val="en-US"/>
+        </w:rPr>
+        <w:t>headed</w:t>
+      </w:r>
+      <w:r>
+        <w:rPr>
+          <w:rFonts w:ascii="Calibri" w:eastAsia="Calibri" w:hAnsi="Calibri" w:cs="Calibri"/>
+          <w:i/>
+          <w:iCs/>
+          <w:sz w:val="28"/>
+          <w:szCs w:val="28"/>
+          <w:lang w:val="en-US"/>
+        </w:rPr>
+        <w:t xml:space="preserve"> </w:t>
+      </w:r>
+      <w:r>
+        <w:rPr>
+          <w:rFonts w:ascii="Calibri" w:eastAsia="Calibri" w:hAnsi="Calibri" w:cs="Calibri"/>
+          <w:i/>
+          <w:iCs/>
+          <w:sz w:val="28"/>
+          <w:szCs w:val="28"/>
+          <w:lang w:val="en-US"/>
+        </w:rPr>
+        <w:t>the</w:t>
+      </w:r>
+      <w:r>
+        <w:rPr>
+          <w:rFonts w:ascii="Calibri" w:eastAsia="Calibri" w:hAnsi="Calibri" w:cs="Calibri"/>
+          <w:i/>
+          <w:iCs/>
+          <w:sz w:val="28"/>
+          <w:szCs w:val="28"/>
+          <w:lang w:val="en-US"/>
+        </w:rPr>
+        <w:t xml:space="preserve"> </w:t>
+      </w:r>
+      <w:r>
+        <w:rPr>
+          <w:rFonts w:ascii="Calibri" w:eastAsia="Calibri" w:hAnsi="Calibri" w:cs="Calibri"/>
+          <w:i/>
+          <w:iCs/>
+          <w:sz w:val="28"/>
+          <w:szCs w:val="28"/>
+          <w:lang w:val="en-US"/>
+        </w:rPr>
+        <w:t xml:space="preserve">combat </w:t>
+      </w:r>
+      <w:r>
+        <w:rPr>
+          <w:rFonts w:ascii="Calibri" w:eastAsia="Calibri" w:hAnsi="Calibri" w:cs="Calibri"/>
+          <w:i/>
+          <w:iCs/>
+          <w:sz w:val="28"/>
+          <w:szCs w:val="28"/>
+          <w:lang w:val="en-US"/>
+        </w:rPr>
+        <w:t>crew.</w:t>
+      </w:r>
+    </w:p>
+    <w:p>
+      <w:pPr>
+        <w:widowControl w:val="0"/>
+        <w:spacing w:after="200" w:line="240" w:lineRule="auto"/>
+        <w:jc w:val="both"/>
         <w:rPr>
           <w:rFonts w:asciiTheme="minorHAnsi" w:eastAsia="Times New Roman" w:hAnsiTheme="minorHAnsi"/>
           <w:b/>
@@ -1642,7 +2112,59 @@
           <w:szCs w:val="40"/>
           <w:lang w:val="en-US" w:eastAsia="ru-RU"/>
         </w:rPr>
-        <w:lastRenderedPageBreak/>
+      </w:pPr>
+      <w:r>
+        <w:rPr>
+          <w:rFonts w:ascii="Calibri" w:eastAsia="Calibri" w:hAnsi="Calibri" w:cs="Calibri"/>
+          <w:i/>
+          <w:iCs/>
+          <w:sz w:val="28"/>
+          <w:szCs w:val="28"/>
+          <w:lang w:val="en-US"/>
+        </w:rPr>
+        <w:t>Used mostly not authoritarian, but corporate management style aimed at minded unity team in combat missions. I tried not to apply templates for decision-making.</w:t>
+      </w:r>
+    </w:p>
+    <w:p>
+      <w:pPr>
+        <w:widowControl w:val="0"/>
+        <w:spacing w:after="200" w:line="240" w:lineRule="auto"/>
+        <w:jc w:val="both"/>
+        <w:rPr>
+          <w:rFonts w:asciiTheme="minorHAnsi" w:eastAsia="Times New Roman" w:hAnsiTheme="minorHAnsi"/>
+          <w:b/>
+          <w:bCs/>
+          <w:sz w:val="40"/>
+          <w:szCs w:val="40"/>
+          <w:lang w:val="en-US" w:eastAsia="ru-RU"/>
+        </w:rPr>
+      </w:pPr>
+    </w:p>
+    <w:p>
+      <w:pPr>
+        <w:widowControl w:val="0"/>
+        <w:spacing w:after="200" w:line="240" w:lineRule="auto"/>
+        <w:jc w:val="both"/>
+        <w:rPr>
+          <w:rFonts w:asciiTheme="minorHAnsi" w:eastAsia="Times New Roman" w:hAnsiTheme="minorHAnsi"/>
+          <w:b/>
+          <w:bCs/>
+          <w:sz w:val="28"/>
+          <w:szCs w:val="28"/>
+          <w:lang w:val="en-US" w:eastAsia="ru-RU"/>
+        </w:rPr>
+      </w:pPr>
+      <w:bookmarkStart w:id="0" w:name="_GoBack"/>
+      <w:bookmarkEnd w:id="0"/>
+      <w:r>
+        <w:rPr>
+          <w:rFonts w:asciiTheme="minorHAnsi" w:eastAsia="Times New Roman" w:hAnsiTheme="minorHAnsi"/>
+          <w:b/>
+          <w:bCs/>
+          <w:sz w:val="40"/>
+          <w:szCs w:val="40"/>
+          <w:lang w:val="en-US" w:eastAsia="ru-RU"/>
+        </w:rPr>
         <w:t>Education</w:t>
       </w:r>
     </w:p>

</xml_diff>

<commit_message>
UPDATE - added a team framework
</commit_message>
<xml_diff>
--- a/Alexey Ivanovskiy.docx
+++ b/Alexey Ivanovskiy.docx
@@ -672,6 +672,28 @@
     </w:p>
     <w:p>
       <w:pPr>
+        <w:widowControl w:val="0"/>
+        <w:spacing w:after="200" w:line="240" w:lineRule="auto"/>
+        <w:jc w:val="both"/>
+        <w:rPr>
+          <w:rFonts w:ascii="Calibri" w:eastAsia="Calibri" w:hAnsi="Calibri" w:cs="Calibri"/>
+          <w:sz w:val="28"/>
+          <w:szCs w:val="28"/>
+          <w:lang w:val="en-US"/>
+        </w:rPr>
+      </w:pPr>
+      <w:r>
+        <w:rPr>
+          <w:rFonts w:ascii="Calibri" w:eastAsia="Calibri" w:hAnsi="Calibri" w:cs="Calibri"/>
+          <w:sz w:val="28"/>
+          <w:szCs w:val="28"/>
+          <w:lang w:val="en-US"/>
+        </w:rPr>
+        <w:t>Team framework: Kanban</w:t>
+      </w:r>
+    </w:p>
+    <w:p>
+      <w:pPr>
         <w:keepNext w:val="0"/>
         <w:suppressAutoHyphens w:val="0"/>
         <w:spacing w:after="160" w:line="259" w:lineRule="auto"/>
@@ -1031,66 +1053,32 @@
         <w:spacing w:after="200" w:line="240" w:lineRule="auto"/>
         <w:jc w:val="both"/>
         <w:rPr>
-          <w:rFonts w:asciiTheme="minorHAnsi" w:eastAsia="Calibri" w:hAnsiTheme="minorHAnsi" w:cs="Calibri"/>
-          <w:i/>
-          <w:sz w:val="28"/>
-          <w:szCs w:val="28"/>
-          <w:lang w:val="en-US"/>
-        </w:rPr>
-      </w:pPr>
-    </w:p>
-    <w:p>
-      <w:pPr>
-        <w:widowControl w:val="0"/>
-        <w:spacing w:after="200" w:line="240" w:lineRule="auto"/>
-        <w:rPr>
-          <w:rFonts w:asciiTheme="minorHAnsi" w:eastAsia="Calibri" w:hAnsiTheme="minorHAnsi" w:cs="Calibri"/>
-          <w:b/>
-          <w:sz w:val="28"/>
-          <w:szCs w:val="28"/>
-          <w:lang w:val="en-US"/>
-        </w:rPr>
-      </w:pPr>
-      <w:r>
-        <w:rPr>
-          <w:rFonts w:asciiTheme="minorHAnsi" w:eastAsia="Calibri" w:hAnsiTheme="minorHAnsi" w:cs="Calibri"/>
-          <w:b/>
-          <w:sz w:val="28"/>
-          <w:szCs w:val="28"/>
-          <w:lang w:val="en-US"/>
-        </w:rPr>
-        <w:t>Freelance projects</w:t>
-      </w:r>
-      <w:r>
-        <w:rPr>
-          <w:rFonts w:asciiTheme="minorHAnsi" w:eastAsia="Calibri" w:hAnsiTheme="minorHAnsi" w:cs="Calibri"/>
-          <w:b/>
-          <w:sz w:val="28"/>
-          <w:szCs w:val="28"/>
-          <w:lang w:val="en-US"/>
-        </w:rPr>
-        <w:br/>
-      </w:r>
-      <w:r>
-        <w:rPr>
-          <w:rFonts w:asciiTheme="minorHAnsi" w:eastAsia="Calibri" w:hAnsiTheme="minorHAnsi" w:cs="Calibri"/>
-          <w:b/>
-          <w:sz w:val="28"/>
-          <w:szCs w:val="28"/>
-          <w:lang w:val="en-US"/>
-        </w:rPr>
-        <w:t>J</w:t>
-      </w:r>
-      <w:r>
-        <w:rPr>
-          <w:rFonts w:asciiTheme="minorHAnsi" w:eastAsia="Calibri" w:hAnsiTheme="minorHAnsi" w:cs="Calibri"/>
-          <w:b/>
-          <w:sz w:val="28"/>
-          <w:szCs w:val="28"/>
-          <w:lang w:val="en-US"/>
-        </w:rPr>
-        <w:t>ava developer                     June 2015 – current</w:t>
-      </w:r>
+          <w:rFonts w:ascii="Calibri" w:eastAsia="Calibri" w:hAnsi="Calibri" w:cs="Calibri"/>
+          <w:sz w:val="28"/>
+          <w:szCs w:val="28"/>
+          <w:lang w:val="en-US"/>
+        </w:rPr>
+      </w:pPr>
+      <w:r>
+        <w:rPr>
+          <w:rFonts w:ascii="Calibri" w:eastAsia="Calibri" w:hAnsi="Calibri" w:cs="Calibri"/>
+          <w:sz w:val="28"/>
+          <w:szCs w:val="28"/>
+          <w:lang w:val="en-US"/>
+        </w:rPr>
+        <w:t>Team framework</w:t>
+      </w:r>
+      <w:r>
+        <w:rPr>
+          <w:rFonts w:ascii="Calibri" w:eastAsia="Calibri" w:hAnsi="Calibri" w:cs="Calibri"/>
+          <w:sz w:val="28"/>
+          <w:szCs w:val="28"/>
+          <w:lang w:val="en-US"/>
+        </w:rPr>
+        <w:t>: Scrum</w:t>
+      </w:r>
+      <w:bookmarkStart w:id="0" w:name="_GoBack"/>
+      <w:bookmarkEnd w:id="0"/>
     </w:p>
     <w:p>
       <w:pPr>
@@ -1105,15 +1093,58 @@
           <w:lang w:val="en-US"/>
         </w:rPr>
       </w:pPr>
-      <w:r>
-        <w:rPr>
-          <w:rFonts w:asciiTheme="minorHAnsi" w:eastAsia="Calibri" w:hAnsiTheme="minorHAnsi" w:cs="Calibri"/>
-          <w:i/>
-          <w:sz w:val="28"/>
-          <w:szCs w:val="28"/>
-          <w:lang w:val="en-US"/>
-        </w:rPr>
-        <w:t>It performs a variety of application tasks to freelance exchanges. These were mainly the task of performing various laboratory and course work for students of IT specialties. In carrying out this work, I have learned to look at the problem, as they want to see the customer.</w:t>
+    </w:p>
+    <w:p>
+      <w:pPr>
+        <w:widowControl w:val="0"/>
+        <w:spacing w:after="200" w:line="240" w:lineRule="auto"/>
+        <w:rPr>
+          <w:rFonts w:asciiTheme="minorHAnsi" w:eastAsia="Calibri" w:hAnsiTheme="minorHAnsi" w:cs="Calibri"/>
+          <w:b/>
+          <w:sz w:val="28"/>
+          <w:szCs w:val="28"/>
+          <w:lang w:val="en-US"/>
+        </w:rPr>
+      </w:pPr>
+      <w:r>
+        <w:rPr>
+          <w:rFonts w:asciiTheme="minorHAnsi" w:eastAsia="Calibri" w:hAnsiTheme="minorHAnsi" w:cs="Calibri"/>
+          <w:b/>
+          <w:sz w:val="28"/>
+          <w:szCs w:val="28"/>
+          <w:lang w:val="en-US"/>
+        </w:rPr>
+        <w:t>Freelance projects</w:t>
+      </w:r>
+      <w:r>
+        <w:rPr>
+          <w:rFonts w:asciiTheme="minorHAnsi" w:eastAsia="Calibri" w:hAnsiTheme="minorHAnsi" w:cs="Calibri"/>
+          <w:b/>
+          <w:sz w:val="28"/>
+          <w:szCs w:val="28"/>
+          <w:lang w:val="en-US"/>
+        </w:rPr>
+        <w:br/>
+      </w:r>
+      <w:r>
+        <w:rPr>
+          <w:rFonts w:asciiTheme="minorHAnsi" w:eastAsia="Calibri" w:hAnsiTheme="minorHAnsi" w:cs="Calibri"/>
+          <w:b/>
+          <w:sz w:val="28"/>
+          <w:szCs w:val="28"/>
+          <w:lang w:val="en-US"/>
+        </w:rPr>
+        <w:t>J</w:t>
+      </w:r>
+      <w:r>
+        <w:rPr>
+          <w:rFonts w:asciiTheme="minorHAnsi" w:eastAsia="Calibri" w:hAnsiTheme="minorHAnsi" w:cs="Calibri"/>
+          <w:b/>
+          <w:sz w:val="28"/>
+          <w:szCs w:val="28"/>
+          <w:lang w:val="en-US"/>
+        </w:rPr>
+        <w:t>ava developer                     June 2015 – current</w:t>
       </w:r>
     </w:p>
     <w:p>
@@ -1137,189 +1168,7 @@
           <w:szCs w:val="28"/>
           <w:lang w:val="en-US"/>
         </w:rPr>
-        <w:t xml:space="preserve">Key technologies that I used were in the performance of these tasks: </w:t>
-      </w:r>
-      <w:r>
-        <w:rPr>
-          <w:rFonts w:asciiTheme="minorHAnsi" w:eastAsia="Calibri" w:hAnsiTheme="minorHAnsi" w:cs="Calibri"/>
-          <w:i/>
-          <w:sz w:val="28"/>
-          <w:szCs w:val="28"/>
-          <w:lang w:val="en-US"/>
-        </w:rPr>
-        <w:br/>
-        <w:t xml:space="preserve">back-end: </w:t>
-      </w:r>
-      <w:r>
-        <w:rPr>
-          <w:rFonts w:asciiTheme="minorHAnsi" w:eastAsia="Calibri" w:hAnsiTheme="minorHAnsi" w:cs="Calibri"/>
-          <w:i/>
-          <w:sz w:val="28"/>
-          <w:szCs w:val="28"/>
-          <w:lang w:val="en-US"/>
-        </w:rPr>
-        <w:t xml:space="preserve">Spring </w:t>
-      </w:r>
-      <w:proofErr w:type="spellStart"/>
-      <w:r>
-        <w:rPr>
-          <w:rFonts w:asciiTheme="minorHAnsi" w:eastAsia="Calibri" w:hAnsiTheme="minorHAnsi" w:cs="Calibri"/>
-          <w:i/>
-          <w:sz w:val="28"/>
-          <w:szCs w:val="28"/>
-          <w:lang w:val="en-US"/>
-        </w:rPr>
-        <w:t>IoC</w:t>
-      </w:r>
-      <w:proofErr w:type="spellEnd"/>
-      <w:r>
-        <w:rPr>
-          <w:rFonts w:asciiTheme="minorHAnsi" w:eastAsia="Calibri" w:hAnsiTheme="minorHAnsi" w:cs="Calibri"/>
-          <w:i/>
-          <w:sz w:val="28"/>
-          <w:szCs w:val="28"/>
-          <w:lang w:val="en-US"/>
-        </w:rPr>
-        <w:t xml:space="preserve">, Spring MVC, JPA, Hibernate, </w:t>
-      </w:r>
-      <w:r>
-        <w:rPr>
-          <w:rFonts w:asciiTheme="minorHAnsi" w:eastAsia="Calibri" w:hAnsiTheme="minorHAnsi" w:cs="Calibri"/>
-          <w:i/>
-          <w:sz w:val="28"/>
-          <w:szCs w:val="28"/>
-          <w:lang w:val="en-US"/>
-        </w:rPr>
-        <w:t>MySQL, Oracle database.</w:t>
-      </w:r>
-      <w:r>
-        <w:rPr>
-          <w:rFonts w:asciiTheme="minorHAnsi" w:eastAsia="Calibri" w:hAnsiTheme="minorHAnsi" w:cs="Calibri"/>
-          <w:i/>
-          <w:sz w:val="28"/>
-          <w:szCs w:val="28"/>
-          <w:lang w:val="en-US"/>
-        </w:rPr>
-        <w:br/>
-      </w:r>
-      <w:proofErr w:type="gramStart"/>
-      <w:r>
-        <w:rPr>
-          <w:rFonts w:asciiTheme="minorHAnsi" w:eastAsia="Calibri" w:hAnsiTheme="minorHAnsi" w:cs="Calibri"/>
-          <w:i/>
-          <w:sz w:val="28"/>
-          <w:szCs w:val="28"/>
-          <w:lang w:val="en-US"/>
-        </w:rPr>
-        <w:t>front-end</w:t>
-      </w:r>
-      <w:proofErr w:type="gramEnd"/>
-      <w:r>
-        <w:rPr>
-          <w:rFonts w:asciiTheme="minorHAnsi" w:eastAsia="Calibri" w:hAnsiTheme="minorHAnsi" w:cs="Calibri"/>
-          <w:i/>
-          <w:sz w:val="28"/>
-          <w:szCs w:val="28"/>
-          <w:lang w:val="en-US"/>
-        </w:rPr>
-        <w:t xml:space="preserve">: Bootstrap, </w:t>
-      </w:r>
-      <w:proofErr w:type="spellStart"/>
-      <w:r>
-        <w:rPr>
-          <w:rFonts w:asciiTheme="minorHAnsi" w:eastAsia="Calibri" w:hAnsiTheme="minorHAnsi" w:cs="Calibri"/>
-          <w:i/>
-          <w:sz w:val="28"/>
-          <w:szCs w:val="28"/>
-          <w:lang w:val="en-US"/>
-        </w:rPr>
-        <w:t>javaFX</w:t>
-      </w:r>
-      <w:proofErr w:type="spellEnd"/>
-    </w:p>
-    <w:p>
-      <w:pPr>
-        <w:widowControl w:val="0"/>
-        <w:spacing w:after="200" w:line="240" w:lineRule="auto"/>
-        <w:rPr>
-          <w:rFonts w:asciiTheme="minorHAnsi" w:eastAsia="Calibri" w:hAnsiTheme="minorHAnsi" w:cs="Calibri"/>
-          <w:b/>
-          <w:sz w:val="28"/>
-          <w:szCs w:val="28"/>
-          <w:lang w:val="en-US"/>
-        </w:rPr>
-      </w:pPr>
-    </w:p>
-    <w:p>
-      <w:pPr>
-        <w:widowControl w:val="0"/>
-        <w:spacing w:after="200" w:line="240" w:lineRule="auto"/>
-        <w:rPr>
-          <w:rFonts w:asciiTheme="minorHAnsi" w:hAnsiTheme="minorHAnsi"/>
-          <w:sz w:val="28"/>
-          <w:szCs w:val="28"/>
-          <w:lang w:val="en-US"/>
-        </w:rPr>
-      </w:pPr>
-      <w:r>
-        <w:rPr>
-          <w:rFonts w:asciiTheme="minorHAnsi" w:eastAsia="Calibri" w:hAnsiTheme="minorHAnsi" w:cs="Calibri"/>
-          <w:b/>
-          <w:sz w:val="28"/>
-          <w:szCs w:val="28"/>
-          <w:lang w:val="en-US"/>
-        </w:rPr>
-        <w:t xml:space="preserve">Itstart.by – Minsk, Belarus </w:t>
-      </w:r>
-      <w:r>
-        <w:rPr>
-          <w:rFonts w:asciiTheme="minorHAnsi" w:eastAsia="Calibri" w:hAnsiTheme="minorHAnsi" w:cs="Calibri"/>
-          <w:b/>
-          <w:sz w:val="28"/>
-          <w:szCs w:val="28"/>
-          <w:lang w:val="en-US"/>
-        </w:rPr>
-        <w:br/>
-      </w:r>
-      <w:r>
-        <w:rPr>
-          <w:rFonts w:asciiTheme="minorHAnsi" w:eastAsia="Calibri" w:hAnsiTheme="minorHAnsi" w:cs="Calibri"/>
-          <w:b/>
-          <w:sz w:val="28"/>
-          <w:szCs w:val="28"/>
-          <w:lang w:val="en-US"/>
-        </w:rPr>
-        <w:t>J</w:t>
-      </w:r>
-      <w:r>
-        <w:rPr>
-          <w:rFonts w:asciiTheme="minorHAnsi" w:eastAsia="Calibri" w:hAnsiTheme="minorHAnsi" w:cs="Calibri"/>
-          <w:b/>
-          <w:sz w:val="28"/>
-          <w:szCs w:val="28"/>
-          <w:lang w:val="en-US"/>
-        </w:rPr>
-        <w:t xml:space="preserve">unior java developer          March 2015 </w:t>
-      </w:r>
-      <w:r>
-        <w:rPr>
-          <w:rFonts w:asciiTheme="minorHAnsi" w:eastAsia="Calibri" w:hAnsiTheme="minorHAnsi" w:cs="Calibri"/>
-          <w:b/>
-          <w:sz w:val="28"/>
-          <w:szCs w:val="28"/>
-          <w:lang w:val="en-US"/>
-        </w:rPr>
-        <w:t>–</w:t>
-      </w:r>
-      <w:r>
-        <w:rPr>
-          <w:rFonts w:asciiTheme="minorHAnsi" w:eastAsia="Calibri" w:hAnsiTheme="minorHAnsi" w:cs="Calibri"/>
-          <w:b/>
-          <w:sz w:val="28"/>
-          <w:szCs w:val="28"/>
-          <w:lang w:val="en-US"/>
-        </w:rPr>
-        <w:t xml:space="preserve"> December 2015</w:t>
+        <w:t>It performs a variety of application tasks to freelance exchanges. These were mainly the task of performing various laboratory and course work for students of IT specialties. In carrying out this work, I have learned to look at the problem, as they want to see the customer.</w:t>
       </w:r>
     </w:p>
     <w:p>
@@ -1328,48 +1177,204 @@
         <w:spacing w:after="200" w:line="240" w:lineRule="auto"/>
         <w:jc w:val="both"/>
         <w:rPr>
-          <w:rFonts w:ascii="Calibri" w:eastAsia="Calibri" w:hAnsi="Calibri" w:cs="Calibri"/>
-          <w:i/>
-          <w:iCs/>
-          <w:sz w:val="28"/>
-          <w:szCs w:val="28"/>
-          <w:lang w:val="en-US"/>
-        </w:rPr>
-      </w:pPr>
-      <w:r>
-        <w:rPr>
-          <w:rFonts w:ascii="Calibri" w:eastAsia="Calibri" w:hAnsi="Calibri" w:cs="Calibri"/>
-          <w:i/>
-          <w:iCs/>
-          <w:sz w:val="28"/>
-          <w:szCs w:val="28"/>
-          <w:lang w:val="en-US"/>
-        </w:rPr>
-        <w:t xml:space="preserve">It performs a variety of tasks on the school site development on the study of java programming language in which I </w:t>
+          <w:rFonts w:asciiTheme="minorHAnsi" w:eastAsia="Calibri" w:hAnsiTheme="minorHAnsi" w:cs="Calibri"/>
+          <w:i/>
+          <w:sz w:val="28"/>
+          <w:szCs w:val="28"/>
+          <w:lang w:val="en-US"/>
+        </w:rPr>
+      </w:pPr>
+      <w:r>
+        <w:rPr>
+          <w:rFonts w:asciiTheme="minorHAnsi" w:eastAsia="Calibri" w:hAnsiTheme="minorHAnsi" w:cs="Calibri"/>
+          <w:i/>
+          <w:sz w:val="28"/>
+          <w:szCs w:val="28"/>
+          <w:lang w:val="en-US"/>
+        </w:rPr>
+        <w:t xml:space="preserve">Key technologies that I used were in the performance of these tasks: </w:t>
+      </w:r>
+      <w:r>
+        <w:rPr>
+          <w:rFonts w:asciiTheme="minorHAnsi" w:eastAsia="Calibri" w:hAnsiTheme="minorHAnsi" w:cs="Calibri"/>
+          <w:i/>
+          <w:sz w:val="28"/>
+          <w:szCs w:val="28"/>
+          <w:lang w:val="en-US"/>
+        </w:rPr>
+        <w:br/>
+        <w:t xml:space="preserve">back-end: </w:t>
+      </w:r>
+      <w:r>
+        <w:rPr>
+          <w:rFonts w:asciiTheme="minorHAnsi" w:eastAsia="Calibri" w:hAnsiTheme="minorHAnsi" w:cs="Calibri"/>
+          <w:i/>
+          <w:sz w:val="28"/>
+          <w:szCs w:val="28"/>
+          <w:lang w:val="en-US"/>
+        </w:rPr>
+        <w:t xml:space="preserve">Spring </w:t>
+      </w:r>
+      <w:proofErr w:type="spellStart"/>
+      <w:r>
+        <w:rPr>
+          <w:rFonts w:asciiTheme="minorHAnsi" w:eastAsia="Calibri" w:hAnsiTheme="minorHAnsi" w:cs="Calibri"/>
+          <w:i/>
+          <w:sz w:val="28"/>
+          <w:szCs w:val="28"/>
+          <w:lang w:val="en-US"/>
+        </w:rPr>
+        <w:t>IoC</w:t>
+      </w:r>
+      <w:proofErr w:type="spellEnd"/>
+      <w:r>
+        <w:rPr>
+          <w:rFonts w:asciiTheme="minorHAnsi" w:eastAsia="Calibri" w:hAnsiTheme="minorHAnsi" w:cs="Calibri"/>
+          <w:i/>
+          <w:sz w:val="28"/>
+          <w:szCs w:val="28"/>
+          <w:lang w:val="en-US"/>
+        </w:rPr>
+        <w:t xml:space="preserve">, Spring MVC, JPA, Hibernate, </w:t>
+      </w:r>
+      <w:r>
+        <w:rPr>
+          <w:rFonts w:asciiTheme="minorHAnsi" w:eastAsia="Calibri" w:hAnsiTheme="minorHAnsi" w:cs="Calibri"/>
+          <w:i/>
+          <w:sz w:val="28"/>
+          <w:szCs w:val="28"/>
+          <w:lang w:val="en-US"/>
+        </w:rPr>
+        <w:t>MySQL, Oracle database.</w:t>
+      </w:r>
+      <w:r>
+        <w:rPr>
+          <w:rFonts w:asciiTheme="minorHAnsi" w:eastAsia="Calibri" w:hAnsiTheme="minorHAnsi" w:cs="Calibri"/>
+          <w:i/>
+          <w:sz w:val="28"/>
+          <w:szCs w:val="28"/>
+          <w:lang w:val="en-US"/>
+        </w:rPr>
+        <w:br/>
       </w:r>
       <w:proofErr w:type="gramStart"/>
       <w:r>
         <w:rPr>
-          <w:rFonts w:ascii="Calibri" w:eastAsia="Calibri" w:hAnsi="Calibri" w:cs="Calibri"/>
-          <w:i/>
-          <w:iCs/>
-          <w:sz w:val="28"/>
-          <w:szCs w:val="28"/>
-          <w:lang w:val="en-US"/>
-        </w:rPr>
-        <w:t>was trained</w:t>
+          <w:rFonts w:asciiTheme="minorHAnsi" w:eastAsia="Calibri" w:hAnsiTheme="minorHAnsi" w:cs="Calibri"/>
+          <w:i/>
+          <w:sz w:val="28"/>
+          <w:szCs w:val="28"/>
+          <w:lang w:val="en-US"/>
+        </w:rPr>
+        <w:t>front-end</w:t>
       </w:r>
       <w:proofErr w:type="gramEnd"/>
       <w:r>
         <w:rPr>
-          <w:rFonts w:ascii="Calibri" w:eastAsia="Calibri" w:hAnsi="Calibri" w:cs="Calibri"/>
-          <w:i/>
-          <w:iCs/>
-          <w:sz w:val="28"/>
-          <w:szCs w:val="28"/>
-          <w:lang w:val="en-US"/>
-        </w:rPr>
-        <w:t xml:space="preserve"> at an early stage.</w:t>
+          <w:rFonts w:asciiTheme="minorHAnsi" w:eastAsia="Calibri" w:hAnsiTheme="minorHAnsi" w:cs="Calibri"/>
+          <w:i/>
+          <w:sz w:val="28"/>
+          <w:szCs w:val="28"/>
+          <w:lang w:val="en-US"/>
+        </w:rPr>
+        <w:t xml:space="preserve">: Bootstrap, </w:t>
+      </w:r>
+      <w:proofErr w:type="spellStart"/>
+      <w:r>
+        <w:rPr>
+          <w:rFonts w:asciiTheme="minorHAnsi" w:eastAsia="Calibri" w:hAnsiTheme="minorHAnsi" w:cs="Calibri"/>
+          <w:i/>
+          <w:sz w:val="28"/>
+          <w:szCs w:val="28"/>
+          <w:lang w:val="en-US"/>
+        </w:rPr>
+        <w:t>javaFX</w:t>
+      </w:r>
+      <w:proofErr w:type="spellEnd"/>
+    </w:p>
+    <w:p>
+      <w:pPr>
+        <w:widowControl w:val="0"/>
+        <w:spacing w:after="200" w:line="240" w:lineRule="auto"/>
+        <w:rPr>
+          <w:rFonts w:asciiTheme="minorHAnsi" w:eastAsia="Calibri" w:hAnsiTheme="minorHAnsi" w:cs="Calibri"/>
+          <w:b/>
+          <w:sz w:val="28"/>
+          <w:szCs w:val="28"/>
+          <w:lang w:val="en-US"/>
+        </w:rPr>
+      </w:pPr>
+    </w:p>
+    <w:p>
+      <w:pPr>
+        <w:widowControl w:val="0"/>
+        <w:spacing w:after="200" w:line="240" w:lineRule="auto"/>
+        <w:rPr>
+          <w:rFonts w:asciiTheme="minorHAnsi" w:hAnsiTheme="minorHAnsi"/>
+          <w:sz w:val="28"/>
+          <w:szCs w:val="28"/>
+          <w:lang w:val="en-US"/>
+        </w:rPr>
+      </w:pPr>
+      <w:r>
+        <w:rPr>
+          <w:rFonts w:asciiTheme="minorHAnsi" w:eastAsia="Calibri" w:hAnsiTheme="minorHAnsi" w:cs="Calibri"/>
+          <w:b/>
+          <w:sz w:val="28"/>
+          <w:szCs w:val="28"/>
+          <w:lang w:val="en-US"/>
+        </w:rPr>
+        <w:t xml:space="preserve">Itstart.by – Minsk, Belarus </w:t>
+      </w:r>
+      <w:r>
+        <w:rPr>
+          <w:rFonts w:asciiTheme="minorHAnsi" w:eastAsia="Calibri" w:hAnsiTheme="minorHAnsi" w:cs="Calibri"/>
+          <w:b/>
+          <w:sz w:val="28"/>
+          <w:szCs w:val="28"/>
+          <w:lang w:val="en-US"/>
+        </w:rPr>
+        <w:br/>
+      </w:r>
+      <w:r>
+        <w:rPr>
+          <w:rFonts w:asciiTheme="minorHAnsi" w:eastAsia="Calibri" w:hAnsiTheme="minorHAnsi" w:cs="Calibri"/>
+          <w:b/>
+          <w:sz w:val="28"/>
+          <w:szCs w:val="28"/>
+          <w:lang w:val="en-US"/>
+        </w:rPr>
+        <w:t>J</w:t>
+      </w:r>
+      <w:r>
+        <w:rPr>
+          <w:rFonts w:asciiTheme="minorHAnsi" w:eastAsia="Calibri" w:hAnsiTheme="minorHAnsi" w:cs="Calibri"/>
+          <w:b/>
+          <w:sz w:val="28"/>
+          <w:szCs w:val="28"/>
+          <w:lang w:val="en-US"/>
+        </w:rPr>
+        <w:t xml:space="preserve">unior java developer          March 2015 </w:t>
+      </w:r>
+      <w:r>
+        <w:rPr>
+          <w:rFonts w:asciiTheme="minorHAnsi" w:eastAsia="Calibri" w:hAnsiTheme="minorHAnsi" w:cs="Calibri"/>
+          <w:b/>
+          <w:sz w:val="28"/>
+          <w:szCs w:val="28"/>
+          <w:lang w:val="en-US"/>
+        </w:rPr>
+        <w:t>–</w:t>
+      </w:r>
+      <w:r>
+        <w:rPr>
+          <w:rFonts w:asciiTheme="minorHAnsi" w:eastAsia="Calibri" w:hAnsiTheme="minorHAnsi" w:cs="Calibri"/>
+          <w:b/>
+          <w:sz w:val="28"/>
+          <w:szCs w:val="28"/>
+          <w:lang w:val="en-US"/>
+        </w:rPr>
+        <w:t xml:space="preserve"> December 2015</w:t>
       </w:r>
     </w:p>
     <w:p>
@@ -1395,7 +1400,7 @@
           <w:szCs w:val="28"/>
           <w:lang w:val="en-US"/>
         </w:rPr>
-        <w:t xml:space="preserve">So one of the tasks was the development of the test system, which </w:t>
+        <w:t xml:space="preserve">It performs a variety of tasks on the school site development on the study of java programming language in which I </w:t>
       </w:r>
       <w:proofErr w:type="gramStart"/>
       <w:r>
@@ -1407,7 +1412,7 @@
           <w:szCs w:val="28"/>
           <w:lang w:val="en-US"/>
         </w:rPr>
-        <w:t>was based</w:t>
+        <w:t>was trained</w:t>
       </w:r>
       <w:proofErr w:type="gramEnd"/>
       <w:r>
@@ -1419,31 +1424,7 @@
           <w:szCs w:val="28"/>
           <w:lang w:val="en-US"/>
         </w:rPr>
-        <w:t xml:space="preserve"> on several tests and a separate list of questions. The problem </w:t>
-      </w:r>
-      <w:proofErr w:type="gramStart"/>
-      <w:r>
-        <w:rPr>
-          <w:rFonts w:ascii="Calibri" w:eastAsia="Calibri" w:hAnsi="Calibri" w:cs="Calibri"/>
-          <w:i/>
-          <w:iCs/>
-          <w:sz w:val="28"/>
-          <w:szCs w:val="28"/>
-          <w:lang w:val="en-US"/>
-        </w:rPr>
-        <w:t>was posed</w:t>
-      </w:r>
-      <w:proofErr w:type="gramEnd"/>
-      <w:r>
-        <w:rPr>
-          <w:rFonts w:ascii="Calibri" w:eastAsia="Calibri" w:hAnsi="Calibri" w:cs="Calibri"/>
-          <w:i/>
-          <w:iCs/>
-          <w:sz w:val="28"/>
-          <w:szCs w:val="28"/>
-          <w:lang w:val="en-US"/>
-        </w:rPr>
-        <w:t xml:space="preserve"> in such a way that any test could include various questions at any stage of testing.</w:t>
+        <w:t xml:space="preserve"> at an early stage.</w:t>
       </w:r>
     </w:p>
     <w:p>
@@ -1453,6 +1434,80 @@
         <w:jc w:val="both"/>
         <w:rPr>
           <w:rFonts w:ascii="Calibri" w:eastAsia="Calibri" w:hAnsi="Calibri" w:cs="Calibri"/>
+          <w:i/>
+          <w:iCs/>
+          <w:sz w:val="28"/>
+          <w:szCs w:val="28"/>
+          <w:lang w:val="en-US"/>
+        </w:rPr>
+      </w:pPr>
+      <w:r>
+        <w:rPr>
+          <w:rFonts w:ascii="Calibri" w:eastAsia="Calibri" w:hAnsi="Calibri" w:cs="Calibri"/>
+          <w:i/>
+          <w:iCs/>
+          <w:sz w:val="28"/>
+          <w:szCs w:val="28"/>
+          <w:lang w:val="en-US"/>
+        </w:rPr>
+        <w:t xml:space="preserve">So one of the tasks was the development of the test system, which </w:t>
+      </w:r>
+      <w:proofErr w:type="gramStart"/>
+      <w:r>
+        <w:rPr>
+          <w:rFonts w:ascii="Calibri" w:eastAsia="Calibri" w:hAnsi="Calibri" w:cs="Calibri"/>
+          <w:i/>
+          <w:iCs/>
+          <w:sz w:val="28"/>
+          <w:szCs w:val="28"/>
+          <w:lang w:val="en-US"/>
+        </w:rPr>
+        <w:t>was based</w:t>
+      </w:r>
+      <w:proofErr w:type="gramEnd"/>
+      <w:r>
+        <w:rPr>
+          <w:rFonts w:ascii="Calibri" w:eastAsia="Calibri" w:hAnsi="Calibri" w:cs="Calibri"/>
+          <w:i/>
+          <w:iCs/>
+          <w:sz w:val="28"/>
+          <w:szCs w:val="28"/>
+          <w:lang w:val="en-US"/>
+        </w:rPr>
+        <w:t xml:space="preserve"> on several tests and a separate list of questions. The problem </w:t>
+      </w:r>
+      <w:proofErr w:type="gramStart"/>
+      <w:r>
+        <w:rPr>
+          <w:rFonts w:ascii="Calibri" w:eastAsia="Calibri" w:hAnsi="Calibri" w:cs="Calibri"/>
+          <w:i/>
+          <w:iCs/>
+          <w:sz w:val="28"/>
+          <w:szCs w:val="28"/>
+          <w:lang w:val="en-US"/>
+        </w:rPr>
+        <w:t>was posed</w:t>
+      </w:r>
+      <w:proofErr w:type="gramEnd"/>
+      <w:r>
+        <w:rPr>
+          <w:rFonts w:ascii="Calibri" w:eastAsia="Calibri" w:hAnsi="Calibri" w:cs="Calibri"/>
+          <w:i/>
+          <w:iCs/>
+          <w:sz w:val="28"/>
+          <w:szCs w:val="28"/>
+          <w:lang w:val="en-US"/>
+        </w:rPr>
+        <w:t xml:space="preserve"> in such a way that any test could include various questions at any stage of testing.</w:t>
+      </w:r>
+    </w:p>
+    <w:p>
+      <w:pPr>
+        <w:widowControl w:val="0"/>
+        <w:spacing w:after="200" w:line="240" w:lineRule="auto"/>
+        <w:jc w:val="both"/>
+        <w:rPr>
+          <w:rFonts w:ascii="Calibri" w:eastAsia="Calibri" w:hAnsi="Calibri" w:cs="Calibri"/>
           <w:sz w:val="28"/>
           <w:szCs w:val="28"/>
           <w:lang w:val="en-US"/>
@@ -1594,6 +1649,7 @@
           <w:rFonts w:ascii="Calibri" w:eastAsia="Calibri" w:hAnsi="Calibri" w:cs="Calibri"/>
           <w:sz w:val="28"/>
           <w:szCs w:val="28"/>
+          <w:lang w:val="en-US"/>
         </w:rPr>
       </w:pPr>
       <w:r>
@@ -2008,29 +2064,7 @@
           <w:szCs w:val="28"/>
           <w:lang w:val="en-US"/>
         </w:rPr>
-        <w:t xml:space="preserve"> to control</w:t>
-      </w:r>
-      <w:r>
-        <w:rPr>
-          <w:rFonts w:ascii="Calibri" w:eastAsia="Calibri" w:hAnsi="Calibri" w:cs="Calibri"/>
-          <w:i/>
-          <w:iCs/>
-          <w:sz w:val="28"/>
-          <w:szCs w:val="28"/>
-          <w:lang w:val="en-US"/>
-        </w:rPr>
-        <w:t xml:space="preserve"> </w:t>
-      </w:r>
-      <w:r>
-        <w:rPr>
-          <w:rFonts w:ascii="Calibri" w:eastAsia="Calibri" w:hAnsi="Calibri" w:cs="Calibri"/>
-          <w:i/>
-          <w:iCs/>
-          <w:sz w:val="28"/>
-          <w:szCs w:val="28"/>
-          <w:lang w:val="en-US"/>
-        </w:rPr>
-        <w:t xml:space="preserve">combat and economic activity unit, personally </w:t>
+        <w:t xml:space="preserve"> to control combat and economic activity unit, personally </w:t>
       </w:r>
       <w:r>
         <w:rPr>
@@ -2154,8 +2188,6 @@
           <w:lang w:val="en-US" w:eastAsia="ru-RU"/>
         </w:rPr>
       </w:pPr>
-      <w:bookmarkStart w:id="0" w:name="_GoBack"/>
-      <w:bookmarkEnd w:id="0"/>
       <w:r>
         <w:rPr>
           <w:rFonts w:asciiTheme="minorHAnsi" w:eastAsia="Times New Roman" w:hAnsiTheme="minorHAnsi"/>

</xml_diff>

<commit_message>
Added the link of Survey project in the English version
</commit_message>
<xml_diff>
--- a/Alexey Ivanovskiy.docx
+++ b/Alexey Ivanovskiy.docx
@@ -302,8 +302,6 @@
         </w:rPr>
         <w:t>web applications</w:t>
       </w:r>
-      <w:bookmarkStart w:id="0" w:name="_GoBack"/>
-      <w:bookmarkEnd w:id="0"/>
       <w:r>
         <w:rPr>
           <w:rFonts w:asciiTheme="minorHAnsi" w:hAnsiTheme="minorHAnsi"/>
@@ -784,7 +782,41 @@
           <w:szCs w:val="28"/>
           <w:lang w:val="en-US"/>
         </w:rPr>
-        <w:t>MySQL</w:t>
+        <w:t>MySQ</w:t>
+      </w:r>
+      <w:r>
+        <w:rPr>
+          <w:rFonts w:ascii="Calibri" w:eastAsia="Calibri" w:hAnsi="Calibri" w:cs="Calibri"/>
+          <w:i/>
+          <w:iCs/>
+          <w:sz w:val="28"/>
+          <w:szCs w:val="28"/>
+          <w:lang w:val="en-US"/>
+        </w:rPr>
+        <w:t>L</w:t>
+      </w:r>
+      <w:r>
+        <w:rPr>
+          <w:rFonts w:ascii="Calibri" w:eastAsia="Calibri" w:hAnsi="Calibri" w:cs="Calibri"/>
+          <w:i/>
+          <w:iCs/>
+          <w:sz w:val="28"/>
+          <w:szCs w:val="28"/>
+          <w:lang w:val="en-US"/>
+        </w:rPr>
+        <w:t xml:space="preserve">, Amazon Web Services (Elastic </w:t>
+      </w:r>
+      <w:r>
+        <w:rPr>
+          <w:rFonts w:ascii="Calibri" w:eastAsia="Calibri" w:hAnsi="Calibri" w:cs="Calibri"/>
+          <w:i/>
+          <w:iCs/>
+          <w:sz w:val="28"/>
+          <w:szCs w:val="28"/>
+          <w:lang w:val="en-US"/>
+        </w:rPr>
+        <w:br/>
+        <w:t>compute 2, Elastic beanstalk, Relations database service)</w:t>
       </w:r>
       <w:r>
         <w:rPr>
@@ -826,6 +858,8 @@
         </w:rPr>
         <w:t>Scrum</w:t>
       </w:r>
+      <w:bookmarkStart w:id="0" w:name="_GoBack"/>
+      <w:bookmarkEnd w:id="0"/>
     </w:p>
     <w:p>
       <w:pPr>

</xml_diff>

<commit_message>
Actual contacts is changed
</commit_message>
<xml_diff>
--- a/Alexey Ivanovskiy.docx
+++ b/Alexey Ivanovskiy.docx
@@ -82,18 +82,38 @@
               </w:rPr>
               <w:t xml:space="preserve">Email:  </w:t>
             </w:r>
-            <w:hyperlink r:id="rId5" w:history="1">
-              <w:r>
-                <w:rPr>
-                  <w:rStyle w:val="a3"/>
-                  <w:rFonts w:asciiTheme="minorHAnsi" w:hAnsiTheme="minorHAnsi"/>
-                  <w:sz w:val="28"/>
-                  <w:szCs w:val="28"/>
-                  <w:lang w:val="en-US"/>
-                </w:rPr>
-                <w:t>Alexis220382@gmail.com</w:t>
-              </w:r>
-            </w:hyperlink>
+            <w:r>
+              <w:fldChar w:fldCharType="begin"/>
+            </w:r>
+            <w:r>
+              <w:rPr>
+                <w:lang w:val="en-US"/>
+              </w:rPr>
+              <w:instrText xml:space="preserve"> HYPERLINK "mailto:Alexis220382@gmail.com" </w:instrText>
+            </w:r>
+            <w:r>
+              <w:fldChar w:fldCharType="separate"/>
+            </w:r>
+            <w:r>
+              <w:rPr>
+                <w:rStyle w:val="a3"/>
+                <w:rFonts w:asciiTheme="minorHAnsi" w:hAnsiTheme="minorHAnsi"/>
+                <w:sz w:val="28"/>
+                <w:szCs w:val="28"/>
+                <w:lang w:val="en-US"/>
+              </w:rPr>
+              <w:t>Alexis220382@gmail.com</w:t>
+            </w:r>
+            <w:r>
+              <w:rPr>
+                <w:rStyle w:val="a3"/>
+                <w:rFonts w:asciiTheme="minorHAnsi" w:hAnsiTheme="minorHAnsi"/>
+                <w:sz w:val="28"/>
+                <w:szCs w:val="28"/>
+                <w:lang w:val="en-US"/>
+              </w:rPr>
+              <w:fldChar w:fldCharType="end"/>
+            </w:r>
           </w:p>
           <w:p>
             <w:pPr>
@@ -118,7 +138,6 @@
             <w:pPr>
               <w:rPr>
                 <w:rFonts w:asciiTheme="minorHAnsi" w:hAnsiTheme="minorHAnsi"/>
-                <w:lang w:val="en-US"/>
               </w:rPr>
             </w:pPr>
             <w:r>
@@ -128,7 +147,49 @@
                 <w:szCs w:val="28"/>
                 <w:lang w:val="en-US"/>
               </w:rPr>
-              <w:t>Phone: +7(903)5949072</w:t>
+              <w:t>Phone: +</w:t>
+            </w:r>
+            <w:r>
+              <w:rPr>
+                <w:rFonts w:asciiTheme="minorHAnsi" w:hAnsiTheme="minorHAnsi"/>
+                <w:sz w:val="28"/>
+                <w:szCs w:val="28"/>
+              </w:rPr>
+              <w:t>375</w:t>
+            </w:r>
+            <w:r>
+              <w:rPr>
+                <w:rFonts w:asciiTheme="minorHAnsi" w:hAnsiTheme="minorHAnsi"/>
+                <w:sz w:val="28"/>
+                <w:szCs w:val="28"/>
+                <w:lang w:val="en-US"/>
+              </w:rPr>
+              <w:t>(</w:t>
+            </w:r>
+            <w:r>
+              <w:rPr>
+                <w:rFonts w:asciiTheme="minorHAnsi" w:hAnsiTheme="minorHAnsi"/>
+                <w:sz w:val="28"/>
+                <w:szCs w:val="28"/>
+              </w:rPr>
+              <w:t>29</w:t>
+            </w:r>
+            <w:r>
+              <w:rPr>
+                <w:rFonts w:asciiTheme="minorHAnsi" w:hAnsiTheme="minorHAnsi"/>
+                <w:sz w:val="28"/>
+                <w:szCs w:val="28"/>
+                <w:lang w:val="en-US"/>
+              </w:rPr>
+              <w:t>)</w:t>
+            </w:r>
+            <w:r>
+              <w:rPr>
+                <w:rFonts w:asciiTheme="minorHAnsi" w:hAnsiTheme="minorHAnsi"/>
+                <w:sz w:val="28"/>
+                <w:szCs w:val="28"/>
+              </w:rPr>
+              <w:t>7513014</w:t>
             </w:r>
           </w:p>
         </w:tc>
@@ -166,7 +227,7 @@
                           <pic:cNvPicPr/>
                         </pic:nvPicPr>
                         <pic:blipFill>
-                          <a:blip r:embed="rId6">
+                          <a:blip r:embed="rId5">
                             <a:extLst>
                               <a:ext uri="{28A0092B-C50C-407E-A947-70E740481C1C}">
                                 <a14:useLocalDpi xmlns:a14="http://schemas.microsoft.com/office/drawing/2010/main" val="0"/>
@@ -310,7 +371,27 @@
           <w:szCs w:val="28"/>
           <w:lang w:val="en-US"/>
         </w:rPr>
-        <w:t xml:space="preserve"> I like more.</w:t>
+        <w:t xml:space="preserve"> </w:t>
+      </w:r>
+      <w:r>
+        <w:rPr>
+          <w:rFonts w:asciiTheme="minorHAnsi" w:hAnsiTheme="minorHAnsi"/>
+          <w:i/>
+          <w:sz w:val="28"/>
+          <w:szCs w:val="28"/>
+          <w:lang w:val="en-US"/>
+        </w:rPr>
+        <w:t>is prefer for me</w:t>
+      </w:r>
+      <w:r>
+        <w:rPr>
+          <w:rFonts w:asciiTheme="minorHAnsi" w:hAnsiTheme="minorHAnsi"/>
+          <w:i/>
+          <w:sz w:val="28"/>
+          <w:szCs w:val="28"/>
+          <w:lang w:val="en-US"/>
+        </w:rPr>
+        <w:t>.</w:t>
       </w:r>
     </w:p>
     <w:p>
@@ -599,7 +680,7 @@
         </w:rPr>
         <w:t xml:space="preserve">Link:  </w:t>
       </w:r>
-      <w:hyperlink r:id="rId7" w:history="1">
+      <w:hyperlink r:id="rId6" w:history="1">
         <w:r>
           <w:rPr>
             <w:rStyle w:val="a3"/>
@@ -793,18 +874,7 @@
           <w:szCs w:val="28"/>
           <w:lang w:val="en-US"/>
         </w:rPr>
-        <w:t>L</w:t>
-      </w:r>
-      <w:r>
-        <w:rPr>
-          <w:rFonts w:ascii="Calibri" w:eastAsia="Calibri" w:hAnsi="Calibri" w:cs="Calibri"/>
-          <w:i/>
-          <w:iCs/>
-          <w:sz w:val="28"/>
-          <w:szCs w:val="28"/>
-          <w:lang w:val="en-US"/>
-        </w:rPr>
-        <w:t xml:space="preserve">, Amazon Web Services (Elastic </w:t>
+        <w:t xml:space="preserve">L, Amazon Web Services (Elastic </w:t>
       </w:r>
       <w:r>
         <w:rPr>
@@ -858,8 +928,6 @@
         </w:rPr>
         <w:t>Scrum</w:t>
       </w:r>
-      <w:bookmarkStart w:id="0" w:name="_GoBack"/>
-      <w:bookmarkEnd w:id="0"/>
     </w:p>
     <w:p>
       <w:pPr>
@@ -977,7 +1045,7 @@
           <w:szCs w:val="28"/>
           <w:lang w:val="en-US"/>
         </w:rPr>
-        <w:t>current</w:t>
+        <w:t>November 2016</w:t>
       </w:r>
     </w:p>
     <w:p>
@@ -1177,18 +1245,16 @@
         </w:rPr>
         <w:t xml:space="preserve">for timely decision-making. </w:t>
       </w:r>
-      <w:proofErr w:type="gramStart"/>
-      <w:r>
-        <w:rPr>
-          <w:rFonts w:asciiTheme="minorHAnsi" w:eastAsia="Calibri" w:hAnsiTheme="minorHAnsi" w:cs="Calibri"/>
-          <w:i/>
-          <w:sz w:val="28"/>
-          <w:szCs w:val="28"/>
-          <w:lang w:val="en-US"/>
-        </w:rPr>
-        <w:t>Also</w:t>
-      </w:r>
-      <w:proofErr w:type="gramEnd"/>
+      <w:r>
+        <w:rPr>
+          <w:rFonts w:asciiTheme="minorHAnsi" w:eastAsia="Calibri" w:hAnsiTheme="minorHAnsi" w:cs="Calibri"/>
+          <w:i/>
+          <w:sz w:val="28"/>
+          <w:szCs w:val="28"/>
+          <w:lang w:val="en-US"/>
+        </w:rPr>
+        <w:t>In addition</w:t>
+      </w:r>
       <w:r>
         <w:rPr>
           <w:rFonts w:asciiTheme="minorHAnsi" w:eastAsia="Calibri" w:hAnsiTheme="minorHAnsi" w:cs="Calibri"/>
@@ -1757,7 +1823,19 @@
           <w:szCs w:val="28"/>
           <w:lang w:val="en-US"/>
         </w:rPr>
-        <w:t>is registered</w:t>
+        <w:t>is regis</w:t>
+      </w:r>
+      <w:bookmarkStart w:id="0" w:name="_GoBack"/>
+      <w:bookmarkEnd w:id="0"/>
+      <w:r>
+        <w:rPr>
+          <w:rFonts w:asciiTheme="minorHAnsi" w:eastAsia="Calibri" w:hAnsiTheme="minorHAnsi" w:cs="Calibri"/>
+          <w:i/>
+          <w:sz w:val="28"/>
+          <w:szCs w:val="28"/>
+          <w:lang w:val="en-US"/>
+        </w:rPr>
+        <w:t>tered</w:t>
       </w:r>
       <w:proofErr w:type="gramEnd"/>
       <w:r>

</xml_diff>

<commit_message>
Add EPAM Systems experience
</commit_message>
<xml_diff>
--- a/Alexey Ivanovskiy.docx
+++ b/Alexey Ivanovskiy.docx
@@ -82,38 +82,18 @@
               </w:rPr>
               <w:t xml:space="preserve">Email:  </w:t>
             </w:r>
-            <w:r>
-              <w:fldChar w:fldCharType="begin"/>
-            </w:r>
-            <w:r>
-              <w:rPr>
-                <w:lang w:val="en-US"/>
-              </w:rPr>
-              <w:instrText xml:space="preserve"> HYPERLINK "mailto:Alexis220382@gmail.com" </w:instrText>
-            </w:r>
-            <w:r>
-              <w:fldChar w:fldCharType="separate"/>
-            </w:r>
-            <w:r>
-              <w:rPr>
-                <w:rStyle w:val="a3"/>
-                <w:rFonts w:asciiTheme="minorHAnsi" w:hAnsiTheme="minorHAnsi"/>
-                <w:sz w:val="28"/>
-                <w:szCs w:val="28"/>
-                <w:lang w:val="en-US"/>
-              </w:rPr>
-              <w:t>Alexis220382@gmail.com</w:t>
-            </w:r>
-            <w:r>
-              <w:rPr>
-                <w:rStyle w:val="a3"/>
-                <w:rFonts w:asciiTheme="minorHAnsi" w:hAnsiTheme="minorHAnsi"/>
-                <w:sz w:val="28"/>
-                <w:szCs w:val="28"/>
-                <w:lang w:val="en-US"/>
-              </w:rPr>
-              <w:fldChar w:fldCharType="end"/>
-            </w:r>
+            <w:hyperlink r:id="rId5" w:history="1">
+              <w:r>
+                <w:rPr>
+                  <w:rStyle w:val="a3"/>
+                  <w:rFonts w:asciiTheme="minorHAnsi" w:hAnsiTheme="minorHAnsi"/>
+                  <w:sz w:val="28"/>
+                  <w:szCs w:val="28"/>
+                  <w:lang w:val="en-US"/>
+                </w:rPr>
+                <w:t>Alexis220382@gmail.com</w:t>
+              </w:r>
+            </w:hyperlink>
           </w:p>
           <w:p>
             <w:pPr>
@@ -227,7 +207,7 @@
                           <pic:cNvPicPr/>
                         </pic:nvPicPr>
                         <pic:blipFill>
-                          <a:blip r:embed="rId5">
+                          <a:blip r:embed="rId6">
                             <a:extLst>
                               <a:ext uri="{28A0092B-C50C-407E-A947-70E740481C1C}">
                                 <a14:useLocalDpi xmlns:a14="http://schemas.microsoft.com/office/drawing/2010/main" val="0"/>
@@ -513,7 +493,47 @@
           <w:szCs w:val="28"/>
           <w:lang w:val="en-US"/>
         </w:rPr>
-        <w:t>Freelance – Remote work</w:t>
+        <w:t>EPAM</w:t>
+      </w:r>
+      <w:r>
+        <w:rPr>
+          <w:rFonts w:asciiTheme="minorHAnsi" w:eastAsia="Calibri" w:hAnsiTheme="minorHAnsi" w:cs="Calibri"/>
+          <w:b/>
+          <w:sz w:val="28"/>
+          <w:szCs w:val="28"/>
+          <w:lang w:val="en-US"/>
+        </w:rPr>
+        <w:t xml:space="preserve"> </w:t>
+      </w:r>
+      <w:r>
+        <w:rPr>
+          <w:rFonts w:asciiTheme="minorHAnsi" w:eastAsia="Calibri" w:hAnsiTheme="minorHAnsi" w:cs="Calibri"/>
+          <w:b/>
+          <w:sz w:val="28"/>
+          <w:szCs w:val="28"/>
+          <w:lang w:val="en-US"/>
+        </w:rPr>
+        <w:t>Systems</w:t>
+      </w:r>
+      <w:r>
+        <w:rPr>
+          <w:rFonts w:asciiTheme="minorHAnsi" w:eastAsia="Calibri" w:hAnsiTheme="minorHAnsi" w:cs="Calibri"/>
+          <w:b/>
+          <w:sz w:val="28"/>
+          <w:szCs w:val="28"/>
+          <w:lang w:val="en-US"/>
+        </w:rPr>
+        <w:t xml:space="preserve"> – </w:t>
+      </w:r>
+      <w:r>
+        <w:rPr>
+          <w:rFonts w:asciiTheme="minorHAnsi" w:eastAsia="Calibri" w:hAnsiTheme="minorHAnsi" w:cs="Calibri"/>
+          <w:b/>
+          <w:sz w:val="28"/>
+          <w:szCs w:val="28"/>
+          <w:lang w:val="en-US"/>
+        </w:rPr>
+        <w:t>Minsk, Belarus</w:t>
       </w:r>
       <w:r>
         <w:rPr>
@@ -524,7 +544,36 @@
           <w:lang w:val="en-US"/>
         </w:rPr>
         <w:br/>
-        <w:t xml:space="preserve">Java developer  </w:t>
+      </w:r>
+      <w:r>
+        <w:rPr>
+          <w:rFonts w:asciiTheme="minorHAnsi" w:eastAsia="Calibri" w:hAnsiTheme="minorHAnsi" w:cs="Calibri"/>
+          <w:b/>
+          <w:sz w:val="28"/>
+          <w:szCs w:val="28"/>
+          <w:lang w:val="en-US"/>
+        </w:rPr>
+        <w:t>Software</w:t>
+      </w:r>
+      <w:r>
+        <w:rPr>
+          <w:rFonts w:asciiTheme="minorHAnsi" w:eastAsia="Calibri" w:hAnsiTheme="minorHAnsi" w:cs="Calibri"/>
+          <w:b/>
+          <w:sz w:val="28"/>
+          <w:szCs w:val="28"/>
+          <w:lang w:val="en-US"/>
+        </w:rPr>
+        <w:t xml:space="preserve"> </w:t>
+      </w:r>
+      <w:r>
+        <w:rPr>
+          <w:rFonts w:asciiTheme="minorHAnsi" w:eastAsia="Calibri" w:hAnsiTheme="minorHAnsi" w:cs="Calibri"/>
+          <w:b/>
+          <w:sz w:val="28"/>
+          <w:szCs w:val="28"/>
+          <w:lang w:val="en-US"/>
+        </w:rPr>
+        <w:t>engineer</w:t>
       </w:r>
       <w:r>
         <w:rPr>
@@ -535,30 +584,37 @@
           <w:lang w:val="en-US"/>
         </w:rPr>
         <w:tab/>
-        <w:t xml:space="preserve">   August 2016 – current</w:t>
-      </w:r>
-    </w:p>
-    <w:p>
-      <w:pPr>
-        <w:widowControl w:val="0"/>
-        <w:spacing w:after="200" w:line="240" w:lineRule="auto"/>
-        <w:rPr>
-          <w:rFonts w:asciiTheme="minorHAnsi" w:eastAsia="Calibri" w:hAnsiTheme="minorHAnsi" w:cs="Calibri"/>
-          <w:i/>
-          <w:sz w:val="28"/>
-          <w:szCs w:val="28"/>
-          <w:lang w:val="en-US"/>
-        </w:rPr>
-      </w:pPr>
-      <w:r>
-        <w:rPr>
-          <w:rFonts w:asciiTheme="minorHAnsi" w:eastAsia="Calibri" w:hAnsiTheme="minorHAnsi" w:cs="Calibri"/>
-          <w:i/>
-          <w:sz w:val="28"/>
-          <w:szCs w:val="28"/>
-          <w:lang w:val="en-US"/>
-        </w:rPr>
-        <w:t>Project: Survey</w:t>
+        <w:t xml:space="preserve">   </w:t>
+      </w:r>
+      <w:r>
+        <w:rPr>
+          <w:rFonts w:asciiTheme="minorHAnsi" w:eastAsia="Calibri" w:hAnsiTheme="minorHAnsi" w:cs="Calibri"/>
+          <w:b/>
+          <w:sz w:val="28"/>
+          <w:szCs w:val="28"/>
+          <w:lang w:val="en-US"/>
+        </w:rPr>
+        <w:t>November</w:t>
+      </w:r>
+      <w:r>
+        <w:rPr>
+          <w:rFonts w:asciiTheme="minorHAnsi" w:eastAsia="Calibri" w:hAnsiTheme="minorHAnsi" w:cs="Calibri"/>
+          <w:b/>
+          <w:sz w:val="28"/>
+          <w:szCs w:val="28"/>
+          <w:lang w:val="en-US"/>
+        </w:rPr>
+        <w:t xml:space="preserve"> 2016 – </w:t>
+      </w:r>
+      <w:r>
+        <w:rPr>
+          <w:rFonts w:asciiTheme="minorHAnsi" w:eastAsia="Calibri" w:hAnsiTheme="minorHAnsi" w:cs="Calibri"/>
+          <w:b/>
+          <w:sz w:val="28"/>
+          <w:szCs w:val="28"/>
+          <w:lang w:val="en-US"/>
+        </w:rPr>
+        <w:t>current</w:t>
       </w:r>
     </w:p>
     <w:p>
@@ -580,82 +636,56 @@
           <w:i/>
           <w:sz w:val="28"/>
           <w:szCs w:val="28"/>
-          <w:lang w:val="en-US"/>
-        </w:rPr>
-        <w:t>As a part-time work</w:t>
-      </w:r>
-      <w:r>
-        <w:rPr>
-          <w:rFonts w:asciiTheme="minorHAnsi" w:eastAsia="Calibri" w:hAnsiTheme="minorHAnsi" w:cs="Calibri"/>
-          <w:i/>
-          <w:sz w:val="28"/>
-          <w:szCs w:val="28"/>
-          <w:lang w:val="en-US"/>
-        </w:rPr>
-        <w:t>,</w:t>
-      </w:r>
-      <w:r>
-        <w:rPr>
-          <w:rFonts w:asciiTheme="minorHAnsi" w:eastAsia="Calibri" w:hAnsiTheme="minorHAnsi" w:cs="Calibri"/>
-          <w:i/>
-          <w:sz w:val="28"/>
-          <w:szCs w:val="28"/>
-          <w:lang w:val="en-US"/>
-        </w:rPr>
-        <w:t xml:space="preserve"> </w:t>
-      </w:r>
-      <w:r>
-        <w:rPr>
-          <w:rFonts w:asciiTheme="minorHAnsi" w:eastAsia="Calibri" w:hAnsiTheme="minorHAnsi" w:cs="Calibri"/>
-          <w:i/>
-          <w:sz w:val="28"/>
-          <w:szCs w:val="28"/>
-          <w:lang w:val="en-US"/>
-        </w:rPr>
-        <w:t xml:space="preserve">I am currently developing the backend for the site. The site </w:t>
-      </w:r>
-      <w:proofErr w:type="gramStart"/>
-      <w:r>
-        <w:rPr>
-          <w:rFonts w:asciiTheme="minorHAnsi" w:eastAsia="Calibri" w:hAnsiTheme="minorHAnsi" w:cs="Calibri"/>
-          <w:i/>
-          <w:sz w:val="28"/>
-          <w:szCs w:val="28"/>
-          <w:lang w:val="en-US"/>
-        </w:rPr>
-        <w:t>is designed</w:t>
-      </w:r>
-      <w:proofErr w:type="gramEnd"/>
-      <w:r>
-        <w:rPr>
-          <w:rFonts w:asciiTheme="minorHAnsi" w:eastAsia="Calibri" w:hAnsiTheme="minorHAnsi" w:cs="Calibri"/>
-          <w:i/>
-          <w:sz w:val="28"/>
-          <w:szCs w:val="28"/>
-          <w:lang w:val="en-US"/>
-        </w:rPr>
-        <w:t xml:space="preserve"> to collect statistics on exciting topics students by creating surveys and making them available to other users of the site. Sheath standard site, includes an authentication system, pr</w:t>
-      </w:r>
-      <w:r>
-        <w:rPr>
-          <w:rFonts w:asciiTheme="minorHAnsi" w:eastAsia="Calibri" w:hAnsiTheme="minorHAnsi" w:cs="Calibri"/>
-          <w:i/>
-          <w:sz w:val="28"/>
-          <w:szCs w:val="28"/>
-          <w:lang w:val="en-US"/>
-        </w:rPr>
-        <w:t>ivate office and support</w:t>
-      </w:r>
-      <w:r>
-        <w:rPr>
-          <w:rFonts w:asciiTheme="minorHAnsi" w:eastAsia="Calibri" w:hAnsiTheme="minorHAnsi" w:cs="Calibri"/>
-          <w:i/>
-          <w:sz w:val="28"/>
-          <w:szCs w:val="28"/>
-          <w:lang w:val="en-US"/>
-        </w:rPr>
-        <w:t>.</w:t>
-      </w:r>
+        </w:rPr>
+        <w:t>Проект</w:t>
+      </w:r>
+      <w:r>
+        <w:rPr>
+          <w:rFonts w:asciiTheme="minorHAnsi" w:eastAsia="Calibri" w:hAnsiTheme="minorHAnsi" w:cs="Calibri"/>
+          <w:i/>
+          <w:sz w:val="28"/>
+          <w:szCs w:val="28"/>
+          <w:lang w:val="en-US"/>
+        </w:rPr>
+        <w:t xml:space="preserve">: </w:t>
+      </w:r>
+      <w:hyperlink r:id="rId7" w:history="1">
+        <w:proofErr w:type="spellStart"/>
+        <w:r>
+          <w:rPr>
+            <w:rStyle w:val="a3"/>
+            <w:rFonts w:asciiTheme="minorHAnsi" w:eastAsia="Calibri" w:hAnsiTheme="minorHAnsi" w:cs="Calibri"/>
+            <w:i/>
+            <w:sz w:val="28"/>
+            <w:szCs w:val="28"/>
+            <w:lang w:val="en-US"/>
+          </w:rPr>
+          <w:t>Wo</w:t>
+        </w:r>
+        <w:r>
+          <w:rPr>
+            <w:rStyle w:val="a3"/>
+            <w:rFonts w:asciiTheme="minorHAnsi" w:eastAsia="Calibri" w:hAnsiTheme="minorHAnsi" w:cs="Calibri"/>
+            <w:i/>
+            <w:sz w:val="28"/>
+            <w:szCs w:val="28"/>
+            <w:lang w:val="en-US"/>
+          </w:rPr>
+          <w:t>r</w:t>
+        </w:r>
+        <w:r>
+          <w:rPr>
+            <w:rStyle w:val="a3"/>
+            <w:rFonts w:asciiTheme="minorHAnsi" w:eastAsia="Calibri" w:hAnsiTheme="minorHAnsi" w:cs="Calibri"/>
+            <w:i/>
+            <w:sz w:val="28"/>
+            <w:szCs w:val="28"/>
+            <w:lang w:val="en-US"/>
+          </w:rPr>
+          <w:t>kFusion</w:t>
+        </w:r>
+        <w:proofErr w:type="spellEnd"/>
+      </w:hyperlink>
     </w:p>
     <w:p>
       <w:pPr>
@@ -678,9 +708,613 @@
           <w:szCs w:val="28"/>
           <w:lang w:val="en-US"/>
         </w:rPr>
+        <w:t>Currently</w:t>
+      </w:r>
+      <w:r>
+        <w:rPr>
+          <w:rFonts w:asciiTheme="minorHAnsi" w:eastAsia="Calibri" w:hAnsiTheme="minorHAnsi" w:cs="Calibri"/>
+          <w:i/>
+          <w:sz w:val="28"/>
+          <w:szCs w:val="28"/>
+          <w:lang w:val="en-US"/>
+        </w:rPr>
+        <w:t xml:space="preserve">, I have led the team in the Customer success </w:t>
+      </w:r>
+      <w:r>
+        <w:rPr>
+          <w:rFonts w:asciiTheme="minorHAnsi" w:eastAsia="Calibri" w:hAnsiTheme="minorHAnsi" w:cs="Calibri"/>
+          <w:i/>
+          <w:sz w:val="28"/>
+          <w:szCs w:val="28"/>
+          <w:lang w:val="en-US"/>
+        </w:rPr>
+        <w:t>direction</w:t>
+      </w:r>
+      <w:r>
+        <w:rPr>
+          <w:rFonts w:asciiTheme="minorHAnsi" w:eastAsia="Calibri" w:hAnsiTheme="minorHAnsi" w:cs="Calibri"/>
+          <w:i/>
+          <w:sz w:val="28"/>
+          <w:szCs w:val="28"/>
+          <w:lang w:val="en-US"/>
+        </w:rPr>
+        <w:t xml:space="preserve"> in the design, configuration and implementation of business processes on Intelligent Automation platform </w:t>
+      </w:r>
+      <w:proofErr w:type="spellStart"/>
+      <w:r>
+        <w:rPr>
+          <w:rFonts w:asciiTheme="minorHAnsi" w:eastAsia="Calibri" w:hAnsiTheme="minorHAnsi" w:cs="Calibri"/>
+          <w:i/>
+          <w:sz w:val="28"/>
+          <w:szCs w:val="28"/>
+          <w:lang w:val="en-US"/>
+        </w:rPr>
+        <w:t>WorkFusion</w:t>
+      </w:r>
+      <w:proofErr w:type="spellEnd"/>
+      <w:r>
+        <w:rPr>
+          <w:rFonts w:asciiTheme="minorHAnsi" w:eastAsia="Calibri" w:hAnsiTheme="minorHAnsi" w:cs="Calibri"/>
+          <w:i/>
+          <w:sz w:val="28"/>
+          <w:szCs w:val="28"/>
+          <w:lang w:val="en-US"/>
+        </w:rPr>
+        <w:t>.</w:t>
+      </w:r>
+      <w:r>
+        <w:rPr>
+          <w:rFonts w:asciiTheme="minorHAnsi" w:eastAsia="Calibri" w:hAnsiTheme="minorHAnsi" w:cs="Calibri"/>
+          <w:i/>
+          <w:sz w:val="28"/>
+          <w:szCs w:val="28"/>
+          <w:lang w:val="en-US"/>
+        </w:rPr>
+        <w:t xml:space="preserve"> </w:t>
+      </w:r>
+    </w:p>
+    <w:p>
+      <w:pPr>
+        <w:widowControl w:val="0"/>
+        <w:spacing w:after="200" w:line="240" w:lineRule="auto"/>
+        <w:jc w:val="both"/>
+        <w:rPr>
+          <w:rFonts w:ascii="Calibri" w:eastAsia="Calibri" w:hAnsi="Calibri" w:cs="Calibri"/>
+          <w:sz w:val="28"/>
+          <w:szCs w:val="28"/>
+          <w:lang w:val="en-US"/>
+        </w:rPr>
+      </w:pPr>
+      <w:r>
+        <w:rPr>
+          <w:rFonts w:ascii="Calibri" w:eastAsia="Calibri" w:hAnsi="Calibri" w:cs="Calibri"/>
+          <w:i/>
+          <w:iCs/>
+          <w:sz w:val="28"/>
+          <w:szCs w:val="28"/>
+          <w:lang w:val="en-US"/>
+        </w:rPr>
+        <w:t xml:space="preserve">To solve </w:t>
+      </w:r>
+      <w:r>
+        <w:rPr>
+          <w:rFonts w:ascii="Calibri" w:eastAsia="Calibri" w:hAnsi="Calibri" w:cs="Calibri"/>
+          <w:i/>
+          <w:iCs/>
+          <w:sz w:val="28"/>
+          <w:szCs w:val="28"/>
+          <w:lang w:val="en-US"/>
+        </w:rPr>
+        <w:t>the development tasks I use the following technologies</w:t>
+      </w:r>
+      <w:r>
+        <w:rPr>
+          <w:rFonts w:ascii="Calibri" w:eastAsia="Calibri" w:hAnsi="Calibri" w:cs="Calibri"/>
+          <w:i/>
+          <w:iCs/>
+          <w:sz w:val="28"/>
+          <w:szCs w:val="28"/>
+          <w:lang w:val="en-US"/>
+        </w:rPr>
+        <w:t xml:space="preserve">: </w:t>
+      </w:r>
+      <w:r>
+        <w:rPr>
+          <w:rFonts w:ascii="Calibri" w:eastAsia="Calibri" w:hAnsi="Calibri" w:cs="Calibri"/>
+          <w:i/>
+          <w:iCs/>
+          <w:sz w:val="28"/>
+          <w:szCs w:val="28"/>
+          <w:lang w:val="en-US"/>
+        </w:rPr>
+        <w:t>xml</w:t>
+      </w:r>
+      <w:r>
+        <w:rPr>
+          <w:rFonts w:ascii="Calibri" w:eastAsia="Calibri" w:hAnsi="Calibri" w:cs="Calibri"/>
+          <w:i/>
+          <w:iCs/>
+          <w:sz w:val="28"/>
+          <w:szCs w:val="28"/>
+          <w:lang w:val="en-US"/>
+        </w:rPr>
+        <w:t xml:space="preserve">, </w:t>
+      </w:r>
+      <w:proofErr w:type="spellStart"/>
+      <w:r>
+        <w:rPr>
+          <w:rFonts w:ascii="Calibri" w:eastAsia="Calibri" w:hAnsi="Calibri" w:cs="Calibri"/>
+          <w:i/>
+          <w:iCs/>
+          <w:sz w:val="28"/>
+          <w:szCs w:val="28"/>
+          <w:lang w:val="en-US"/>
+        </w:rPr>
+        <w:t>beanshell</w:t>
+      </w:r>
+      <w:proofErr w:type="spellEnd"/>
+      <w:r>
+        <w:rPr>
+          <w:rFonts w:ascii="Calibri" w:eastAsia="Calibri" w:hAnsi="Calibri" w:cs="Calibri"/>
+          <w:i/>
+          <w:iCs/>
+          <w:sz w:val="28"/>
+          <w:szCs w:val="28"/>
+          <w:lang w:val="en-US"/>
+        </w:rPr>
+        <w:t xml:space="preserve">, </w:t>
+      </w:r>
+      <w:r>
+        <w:rPr>
+          <w:rFonts w:ascii="Calibri" w:eastAsia="Calibri" w:hAnsi="Calibri" w:cs="Calibri"/>
+          <w:i/>
+          <w:iCs/>
+          <w:sz w:val="28"/>
+          <w:szCs w:val="28"/>
+          <w:lang w:val="en-US"/>
+        </w:rPr>
+        <w:t>groovy</w:t>
+      </w:r>
+      <w:r>
+        <w:rPr>
+          <w:rFonts w:ascii="Calibri" w:eastAsia="Calibri" w:hAnsi="Calibri" w:cs="Calibri"/>
+          <w:i/>
+          <w:iCs/>
+          <w:sz w:val="28"/>
+          <w:szCs w:val="28"/>
+          <w:lang w:val="en-US"/>
+        </w:rPr>
+        <w:t xml:space="preserve">, </w:t>
+      </w:r>
+      <w:r>
+        <w:rPr>
+          <w:rFonts w:ascii="Calibri" w:eastAsia="Calibri" w:hAnsi="Calibri" w:cs="Calibri"/>
+          <w:i/>
+          <w:iCs/>
+          <w:sz w:val="28"/>
+          <w:szCs w:val="28"/>
+          <w:lang w:val="en-US"/>
+        </w:rPr>
+        <w:t>Postgres</w:t>
+      </w:r>
+      <w:r>
+        <w:rPr>
+          <w:rFonts w:ascii="Calibri" w:eastAsia="Calibri" w:hAnsi="Calibri" w:cs="Calibri"/>
+          <w:i/>
+          <w:iCs/>
+          <w:sz w:val="28"/>
+          <w:szCs w:val="28"/>
+          <w:lang w:val="en-US"/>
+        </w:rPr>
+        <w:t xml:space="preserve">, </w:t>
+      </w:r>
+      <w:r>
+        <w:rPr>
+          <w:rFonts w:ascii="Calibri" w:eastAsia="Calibri" w:hAnsi="Calibri" w:cs="Calibri"/>
+          <w:i/>
+          <w:iCs/>
+          <w:sz w:val="28"/>
+          <w:szCs w:val="28"/>
+          <w:lang w:val="en-US"/>
+        </w:rPr>
+        <w:t>MySQL</w:t>
+      </w:r>
+      <w:r>
+        <w:rPr>
+          <w:rFonts w:ascii="Calibri" w:eastAsia="Calibri" w:hAnsi="Calibri" w:cs="Calibri"/>
+          <w:i/>
+          <w:iCs/>
+          <w:sz w:val="28"/>
+          <w:szCs w:val="28"/>
+          <w:lang w:val="en-US"/>
+        </w:rPr>
+        <w:t xml:space="preserve">, </w:t>
+      </w:r>
+      <w:r>
+        <w:rPr>
+          <w:rFonts w:ascii="Calibri" w:eastAsia="Calibri" w:hAnsi="Calibri" w:cs="Calibri"/>
+          <w:i/>
+          <w:iCs/>
+          <w:sz w:val="28"/>
+          <w:szCs w:val="28"/>
+          <w:lang w:val="en-US"/>
+        </w:rPr>
+        <w:t>Amazon</w:t>
+      </w:r>
+      <w:r>
+        <w:rPr>
+          <w:rFonts w:ascii="Calibri" w:eastAsia="Calibri" w:hAnsi="Calibri" w:cs="Calibri"/>
+          <w:i/>
+          <w:iCs/>
+          <w:sz w:val="28"/>
+          <w:szCs w:val="28"/>
+          <w:lang w:val="en-US"/>
+        </w:rPr>
+        <w:t xml:space="preserve"> </w:t>
+      </w:r>
+      <w:r>
+        <w:rPr>
+          <w:rFonts w:ascii="Calibri" w:eastAsia="Calibri" w:hAnsi="Calibri" w:cs="Calibri"/>
+          <w:i/>
+          <w:iCs/>
+          <w:sz w:val="28"/>
+          <w:szCs w:val="28"/>
+          <w:lang w:val="en-US"/>
+        </w:rPr>
+        <w:t>Web</w:t>
+      </w:r>
+      <w:r>
+        <w:rPr>
+          <w:rFonts w:ascii="Calibri" w:eastAsia="Calibri" w:hAnsi="Calibri" w:cs="Calibri"/>
+          <w:i/>
+          <w:iCs/>
+          <w:sz w:val="28"/>
+          <w:szCs w:val="28"/>
+          <w:lang w:val="en-US"/>
+        </w:rPr>
+        <w:t xml:space="preserve"> </w:t>
+      </w:r>
+      <w:r>
+        <w:rPr>
+          <w:rFonts w:ascii="Calibri" w:eastAsia="Calibri" w:hAnsi="Calibri" w:cs="Calibri"/>
+          <w:i/>
+          <w:iCs/>
+          <w:sz w:val="28"/>
+          <w:szCs w:val="28"/>
+          <w:lang w:val="en-US"/>
+        </w:rPr>
+        <w:t>Services</w:t>
+      </w:r>
+      <w:r>
+        <w:rPr>
+          <w:rFonts w:ascii="Calibri" w:eastAsia="Calibri" w:hAnsi="Calibri" w:cs="Calibri"/>
+          <w:i/>
+          <w:iCs/>
+          <w:sz w:val="28"/>
+          <w:szCs w:val="28"/>
+          <w:lang w:val="en-US"/>
+        </w:rPr>
+        <w:t xml:space="preserve"> (</w:t>
+      </w:r>
+      <w:r>
+        <w:rPr>
+          <w:rFonts w:ascii="Calibri" w:eastAsia="Calibri" w:hAnsi="Calibri" w:cs="Calibri"/>
+          <w:i/>
+          <w:iCs/>
+          <w:sz w:val="28"/>
+          <w:szCs w:val="28"/>
+          <w:lang w:val="en-US"/>
+        </w:rPr>
+        <w:t>s</w:t>
+      </w:r>
+      <w:r>
+        <w:rPr>
+          <w:rFonts w:ascii="Calibri" w:eastAsia="Calibri" w:hAnsi="Calibri" w:cs="Calibri"/>
+          <w:i/>
+          <w:iCs/>
+          <w:sz w:val="28"/>
+          <w:szCs w:val="28"/>
+          <w:lang w:val="en-US"/>
+        </w:rPr>
+        <w:t xml:space="preserve">3 </w:t>
+      </w:r>
+      <w:r>
+        <w:rPr>
+          <w:rFonts w:ascii="Calibri" w:eastAsia="Calibri" w:hAnsi="Calibri" w:cs="Calibri"/>
+          <w:i/>
+          <w:iCs/>
+          <w:sz w:val="28"/>
+          <w:szCs w:val="28"/>
+          <w:lang w:val="en-US"/>
+        </w:rPr>
+        <w:t>bucket</w:t>
+      </w:r>
+      <w:r>
+        <w:rPr>
+          <w:rFonts w:ascii="Calibri" w:eastAsia="Calibri" w:hAnsi="Calibri" w:cs="Calibri"/>
+          <w:i/>
+          <w:iCs/>
+          <w:sz w:val="28"/>
+          <w:szCs w:val="28"/>
+          <w:lang w:val="en-US"/>
+        </w:rPr>
+        <w:t>)</w:t>
+      </w:r>
+      <w:r>
+        <w:rPr>
+          <w:rFonts w:ascii="Calibri" w:eastAsia="Calibri" w:hAnsi="Calibri" w:cs="Calibri"/>
+          <w:sz w:val="28"/>
+          <w:szCs w:val="28"/>
+          <w:lang w:val="en-US"/>
+        </w:rPr>
+        <w:t>.</w:t>
+      </w:r>
+    </w:p>
+    <w:p>
+      <w:pPr>
+        <w:widowControl w:val="0"/>
+        <w:spacing w:after="200" w:line="240" w:lineRule="auto"/>
+        <w:rPr>
+          <w:rFonts w:asciiTheme="minorHAnsi" w:eastAsia="Calibri" w:hAnsiTheme="minorHAnsi" w:cs="Calibri"/>
+          <w:b/>
+          <w:sz w:val="28"/>
+          <w:szCs w:val="28"/>
+          <w:lang w:val="en-US"/>
+        </w:rPr>
+      </w:pPr>
+      <w:r>
+        <w:rPr>
+          <w:rFonts w:ascii="Calibri" w:eastAsia="Calibri" w:hAnsi="Calibri" w:cs="Calibri"/>
+          <w:sz w:val="28"/>
+          <w:szCs w:val="28"/>
+          <w:lang w:val="en-US"/>
+        </w:rPr>
+        <w:t>Team framework: Scrum</w:t>
+      </w:r>
+    </w:p>
+    <w:p>
+      <w:pPr>
+        <w:keepNext w:val="0"/>
+        <w:suppressAutoHyphens w:val="0"/>
+        <w:spacing w:after="160" w:line="259" w:lineRule="auto"/>
+        <w:rPr>
+          <w:rFonts w:asciiTheme="minorHAnsi" w:eastAsia="Calibri" w:hAnsiTheme="minorHAnsi" w:cs="Calibri"/>
+          <w:b/>
+          <w:sz w:val="28"/>
+          <w:szCs w:val="28"/>
+          <w:lang w:val="en-US"/>
+        </w:rPr>
+      </w:pPr>
+      <w:r>
+        <w:rPr>
+          <w:rFonts w:asciiTheme="minorHAnsi" w:eastAsia="Calibri" w:hAnsiTheme="minorHAnsi" w:cs="Calibri"/>
+          <w:b/>
+          <w:sz w:val="28"/>
+          <w:szCs w:val="28"/>
+          <w:lang w:val="en-US"/>
+        </w:rPr>
+        <w:br w:type="page"/>
+      </w:r>
+    </w:p>
+    <w:p>
+      <w:pPr>
+        <w:widowControl w:val="0"/>
+        <w:spacing w:after="200" w:line="240" w:lineRule="auto"/>
+        <w:rPr>
+          <w:rFonts w:asciiTheme="minorHAnsi" w:eastAsia="Calibri" w:hAnsiTheme="minorHAnsi" w:cs="Calibri"/>
+          <w:b/>
+          <w:sz w:val="28"/>
+          <w:szCs w:val="28"/>
+          <w:lang w:val="en-US"/>
+        </w:rPr>
+      </w:pPr>
+      <w:r>
+        <w:rPr>
+          <w:rFonts w:asciiTheme="minorHAnsi" w:eastAsia="Calibri" w:hAnsiTheme="minorHAnsi" w:cs="Calibri"/>
+          <w:b/>
+          <w:sz w:val="28"/>
+          <w:szCs w:val="28"/>
+          <w:lang w:val="en-US"/>
+        </w:rPr>
+        <w:lastRenderedPageBreak/>
+        <w:t>Freelance – Remote work</w:t>
+      </w:r>
+      <w:r>
+        <w:rPr>
+          <w:rFonts w:asciiTheme="minorHAnsi" w:eastAsia="Calibri" w:hAnsiTheme="minorHAnsi" w:cs="Calibri"/>
+          <w:b/>
+          <w:sz w:val="28"/>
+          <w:szCs w:val="28"/>
+          <w:lang w:val="en-US"/>
+        </w:rPr>
+        <w:br/>
+        <w:t xml:space="preserve">Java developer  </w:t>
+      </w:r>
+      <w:r>
+        <w:rPr>
+          <w:rFonts w:asciiTheme="minorHAnsi" w:eastAsia="Calibri" w:hAnsiTheme="minorHAnsi" w:cs="Calibri"/>
+          <w:b/>
+          <w:sz w:val="28"/>
+          <w:szCs w:val="28"/>
+          <w:lang w:val="en-US"/>
+        </w:rPr>
+        <w:tab/>
+        <w:t xml:space="preserve">   August 2016 – </w:t>
+      </w:r>
+      <w:r>
+        <w:rPr>
+          <w:rFonts w:asciiTheme="minorHAnsi" w:eastAsia="Calibri" w:hAnsiTheme="minorHAnsi" w:cs="Calibri"/>
+          <w:b/>
+          <w:sz w:val="28"/>
+          <w:szCs w:val="28"/>
+          <w:lang w:val="en-US"/>
+        </w:rPr>
+        <w:t>November 2016</w:t>
+      </w:r>
+    </w:p>
+    <w:p>
+      <w:pPr>
+        <w:widowControl w:val="0"/>
+        <w:spacing w:after="200" w:line="240" w:lineRule="auto"/>
+        <w:rPr>
+          <w:rFonts w:asciiTheme="minorHAnsi" w:eastAsia="Calibri" w:hAnsiTheme="minorHAnsi" w:cs="Calibri"/>
+          <w:i/>
+          <w:sz w:val="28"/>
+          <w:szCs w:val="28"/>
+          <w:lang w:val="en-US"/>
+        </w:rPr>
+      </w:pPr>
+      <w:r>
+        <w:rPr>
+          <w:rFonts w:asciiTheme="minorHAnsi" w:eastAsia="Calibri" w:hAnsiTheme="minorHAnsi" w:cs="Calibri"/>
+          <w:i/>
+          <w:sz w:val="28"/>
+          <w:szCs w:val="28"/>
+          <w:lang w:val="en-US"/>
+        </w:rPr>
+        <w:t>Project: Survey</w:t>
+      </w:r>
+    </w:p>
+    <w:p>
+      <w:pPr>
+        <w:widowControl w:val="0"/>
+        <w:spacing w:after="200" w:line="240" w:lineRule="auto"/>
+        <w:jc w:val="both"/>
+        <w:rPr>
+          <w:rFonts w:asciiTheme="minorHAnsi" w:eastAsia="Calibri" w:hAnsiTheme="minorHAnsi" w:cs="Calibri"/>
+          <w:i/>
+          <w:sz w:val="28"/>
+          <w:szCs w:val="28"/>
+          <w:lang w:val="en-US"/>
+        </w:rPr>
+      </w:pPr>
+      <w:r>
+        <w:rPr>
+          <w:rFonts w:asciiTheme="minorHAnsi" w:eastAsia="Calibri" w:hAnsiTheme="minorHAnsi" w:cs="Calibri"/>
+          <w:i/>
+          <w:sz w:val="28"/>
+          <w:szCs w:val="28"/>
+          <w:lang w:val="en-US"/>
+        </w:rPr>
+        <w:t>As a part-time work</w:t>
+      </w:r>
+      <w:r>
+        <w:rPr>
+          <w:rFonts w:asciiTheme="minorHAnsi" w:eastAsia="Calibri" w:hAnsiTheme="minorHAnsi" w:cs="Calibri"/>
+          <w:i/>
+          <w:sz w:val="28"/>
+          <w:szCs w:val="28"/>
+          <w:lang w:val="en-US"/>
+        </w:rPr>
+        <w:t>,</w:t>
+      </w:r>
+      <w:r>
+        <w:rPr>
+          <w:rFonts w:asciiTheme="minorHAnsi" w:eastAsia="Calibri" w:hAnsiTheme="minorHAnsi" w:cs="Calibri"/>
+          <w:i/>
+          <w:sz w:val="28"/>
+          <w:szCs w:val="28"/>
+          <w:lang w:val="en-US"/>
+        </w:rPr>
+        <w:t xml:space="preserve"> </w:t>
+      </w:r>
+      <w:r>
+        <w:rPr>
+          <w:rFonts w:asciiTheme="minorHAnsi" w:eastAsia="Calibri" w:hAnsiTheme="minorHAnsi" w:cs="Calibri"/>
+          <w:i/>
+          <w:sz w:val="28"/>
+          <w:szCs w:val="28"/>
+          <w:lang w:val="en-US"/>
+        </w:rPr>
+        <w:t xml:space="preserve">I </w:t>
+      </w:r>
+      <w:r>
+        <w:rPr>
+          <w:rFonts w:asciiTheme="minorHAnsi" w:eastAsia="Calibri" w:hAnsiTheme="minorHAnsi" w:cs="Calibri"/>
+          <w:i/>
+          <w:sz w:val="28"/>
+          <w:szCs w:val="28"/>
+          <w:lang w:val="en-US"/>
+        </w:rPr>
+        <w:t>developed</w:t>
+      </w:r>
+      <w:r>
+        <w:rPr>
+          <w:rFonts w:asciiTheme="minorHAnsi" w:eastAsia="Calibri" w:hAnsiTheme="minorHAnsi" w:cs="Calibri"/>
+          <w:i/>
+          <w:sz w:val="28"/>
+          <w:szCs w:val="28"/>
+          <w:lang w:val="en-US"/>
+        </w:rPr>
+        <w:t xml:space="preserve"> the backend for the site. The site </w:t>
+      </w:r>
+      <w:proofErr w:type="gramStart"/>
+      <w:r>
+        <w:rPr>
+          <w:rFonts w:asciiTheme="minorHAnsi" w:eastAsia="Calibri" w:hAnsiTheme="minorHAnsi" w:cs="Calibri"/>
+          <w:i/>
+          <w:sz w:val="28"/>
+          <w:szCs w:val="28"/>
+          <w:lang w:val="en-US"/>
+        </w:rPr>
+        <w:t>is designed</w:t>
+      </w:r>
+      <w:proofErr w:type="gramEnd"/>
+      <w:r>
+        <w:rPr>
+          <w:rFonts w:asciiTheme="minorHAnsi" w:eastAsia="Calibri" w:hAnsiTheme="minorHAnsi" w:cs="Calibri"/>
+          <w:i/>
+          <w:sz w:val="28"/>
+          <w:szCs w:val="28"/>
+          <w:lang w:val="en-US"/>
+        </w:rPr>
+        <w:t xml:space="preserve"> to collect statistics on exciting topics students by creating surveys and making them available to other users of the site. Sheath standard site, includes an authentication system, pr</w:t>
+      </w:r>
+      <w:r>
+        <w:rPr>
+          <w:rFonts w:asciiTheme="minorHAnsi" w:eastAsia="Calibri" w:hAnsiTheme="minorHAnsi" w:cs="Calibri"/>
+          <w:i/>
+          <w:sz w:val="28"/>
+          <w:szCs w:val="28"/>
+          <w:lang w:val="en-US"/>
+        </w:rPr>
+        <w:t>ivate office and support</w:t>
+      </w:r>
+      <w:r>
+        <w:rPr>
+          <w:rFonts w:asciiTheme="minorHAnsi" w:eastAsia="Calibri" w:hAnsiTheme="minorHAnsi" w:cs="Calibri"/>
+          <w:i/>
+          <w:sz w:val="28"/>
+          <w:szCs w:val="28"/>
+          <w:lang w:val="en-US"/>
+        </w:rPr>
+        <w:t>.</w:t>
+      </w:r>
+    </w:p>
+    <w:p>
+      <w:pPr>
+        <w:widowControl w:val="0"/>
+        <w:spacing w:after="200" w:line="240" w:lineRule="auto"/>
+        <w:jc w:val="both"/>
+        <w:rPr>
+          <w:rFonts w:asciiTheme="minorHAnsi" w:eastAsia="Calibri" w:hAnsiTheme="minorHAnsi" w:cs="Calibri"/>
+          <w:i/>
+          <w:sz w:val="28"/>
+          <w:szCs w:val="28"/>
+          <w:lang w:val="en-US"/>
+        </w:rPr>
+      </w:pPr>
+      <w:r>
+        <w:rPr>
+          <w:rFonts w:asciiTheme="minorHAnsi" w:eastAsia="Calibri" w:hAnsiTheme="minorHAnsi" w:cs="Calibri"/>
+          <w:i/>
+          <w:sz w:val="28"/>
+          <w:szCs w:val="28"/>
+          <w:lang w:val="en-US"/>
+        </w:rPr>
         <w:t xml:space="preserve">Link:  </w:t>
       </w:r>
-      <w:hyperlink r:id="rId6" w:history="1">
+      <w:hyperlink r:id="rId8" w:history="1">
         <w:r>
           <w:rPr>
             <w:rStyle w:val="a3"/>
@@ -942,16 +1576,8 @@
           <w:lang w:val="en-US"/>
         </w:rPr>
       </w:pPr>
-      <w:r>
-        <w:rPr>
-          <w:rFonts w:asciiTheme="minorHAnsi" w:hAnsiTheme="minorHAnsi"/>
-          <w:b/>
-          <w:sz w:val="40"/>
-          <w:szCs w:val="40"/>
-          <w:lang w:val="en-US"/>
-        </w:rPr>
-        <w:br w:type="page"/>
-      </w:r>
+      <w:bookmarkStart w:id="0" w:name="_GoBack"/>
+      <w:bookmarkEnd w:id="0"/>
     </w:p>
     <w:p>
       <w:pPr>
@@ -973,7 +1599,6 @@
           <w:szCs w:val="28"/>
           <w:lang w:val="en-US"/>
         </w:rPr>
-        <w:lastRenderedPageBreak/>
         <w:t>Sberbank-Technology – Moscow, Russia</w:t>
       </w:r>
       <w:r>
@@ -1812,7 +2437,18 @@
           <w:szCs w:val="28"/>
           <w:lang w:val="en-US"/>
         </w:rPr>
-        <w:t xml:space="preserve">our team, is to maintain a record of all the modules involved in the banking platform. From this module, you can call any process of any module that </w:t>
+        <w:t xml:space="preserve">our team, is to maintain a record of all the modules involved in the banking platform. From this module, you can call any process of any module </w:t>
+      </w:r>
+      <w:r>
+        <w:rPr>
+          <w:rFonts w:asciiTheme="minorHAnsi" w:eastAsia="Calibri" w:hAnsiTheme="minorHAnsi" w:cs="Calibri"/>
+          <w:i/>
+          <w:sz w:val="28"/>
+          <w:szCs w:val="28"/>
+          <w:lang w:val="en-US"/>
+        </w:rPr>
+        <w:lastRenderedPageBreak/>
+        <w:t xml:space="preserve">that </w:t>
       </w:r>
       <w:proofErr w:type="gramStart"/>
       <w:r>
@@ -1823,19 +2459,7 @@
           <w:szCs w:val="28"/>
           <w:lang w:val="en-US"/>
         </w:rPr>
-        <w:t>is regis</w:t>
-      </w:r>
-      <w:bookmarkStart w:id="0" w:name="_GoBack"/>
-      <w:bookmarkEnd w:id="0"/>
-      <w:r>
-        <w:rPr>
-          <w:rFonts w:asciiTheme="minorHAnsi" w:eastAsia="Calibri" w:hAnsiTheme="minorHAnsi" w:cs="Calibri"/>
-          <w:i/>
-          <w:sz w:val="28"/>
-          <w:szCs w:val="28"/>
-          <w:lang w:val="en-US"/>
-        </w:rPr>
-        <w:t>tered</w:t>
+        <w:t>is registered</w:t>
       </w:r>
       <w:proofErr w:type="gramEnd"/>
       <w:r>
@@ -2347,16 +2971,6 @@
           <w:lang w:val="en-US"/>
         </w:rPr>
         <w:br/>
-      </w:r>
-      <w:r>
-        <w:rPr>
-          <w:rFonts w:asciiTheme="minorHAnsi" w:eastAsia="Calibri" w:hAnsiTheme="minorHAnsi" w:cs="Calibri"/>
-          <w:i/>
-          <w:sz w:val="28"/>
-          <w:szCs w:val="28"/>
-          <w:lang w:val="en-US"/>
-        </w:rPr>
-        <w:lastRenderedPageBreak/>
         <w:t xml:space="preserve">back-end: </w:t>
       </w:r>
       <w:r>
@@ -3422,7 +4036,19 @@
           <w:szCs w:val="28"/>
           <w:lang w:val="en-US"/>
         </w:rPr>
-        <w:t xml:space="preserve">and was not below the third place for the whole time that I </w:t>
+        <w:t xml:space="preserve">and was not below the third place for the whole time that </w:t>
+      </w:r>
+      <w:r>
+        <w:rPr>
+          <w:rFonts w:ascii="Calibri" w:eastAsia="Calibri" w:hAnsi="Calibri" w:cs="Calibri"/>
+          <w:i/>
+          <w:iCs/>
+          <w:sz w:val="28"/>
+          <w:szCs w:val="28"/>
+          <w:lang w:val="en-US"/>
+        </w:rPr>
+        <w:lastRenderedPageBreak/>
+        <w:t xml:space="preserve">I </w:t>
       </w:r>
       <w:r>
         <w:rPr>
@@ -4565,6 +5191,18 @@
       </w:tblBorders>
     </w:tblPr>
   </w:style>
+  <w:style w:type="character" w:styleId="a5">
+    <w:name w:val="FollowedHyperlink"/>
+    <w:basedOn w:val="a0"/>
+    <w:uiPriority w:val="99"/>
+    <w:semiHidden/>
+    <w:unhideWhenUsed/>
+    <w:rsid w:val="007128F4"/>
+    <w:rPr>
+      <w:color w:val="954F72" w:themeColor="followedHyperlink"/>
+      <w:u w:val="single"/>
+    </w:rPr>
+  </w:style>
 </w:styles>
 </file>
 

</xml_diff>

<commit_message>
Add cover letter and answer typical questions
</commit_message>
<xml_diff>
--- a/Alexey Ivanovskiy.docx
+++ b/Alexey Ivanovskiy.docx
@@ -1778,19 +1778,7 @@
           <w:szCs w:val="28"/>
           <w:lang w:val="en-US"/>
         </w:rPr>
-        <w:t>In ad</w:t>
-      </w:r>
-      <w:bookmarkStart w:id="0" w:name="_GoBack"/>
-      <w:bookmarkEnd w:id="0"/>
-      <w:r>
-        <w:rPr>
-          <w:rFonts w:asciiTheme="minorHAnsi" w:eastAsia="Calibri" w:hAnsiTheme="minorHAnsi" w:cs="Calibri"/>
-          <w:i/>
-          <w:sz w:val="28"/>
-          <w:szCs w:val="28"/>
-          <w:lang w:val="en-US"/>
-        </w:rPr>
-        <w:t>dition</w:t>
+        <w:t>In addition</w:t>
       </w:r>
       <w:r>
         <w:rPr>
@@ -2998,7 +2986,27 @@
           <w:szCs w:val="28"/>
           <w:lang w:val="en-US"/>
         </w:rPr>
-        <w:t xml:space="preserve">unior java developer          March 2015 </w:t>
+        <w:t>unior java developer          March 201</w:t>
+      </w:r>
+      <w:r>
+        <w:rPr>
+          <w:rFonts w:asciiTheme="minorHAnsi" w:eastAsia="Calibri" w:hAnsiTheme="minorHAnsi" w:cs="Calibri"/>
+          <w:b/>
+          <w:sz w:val="28"/>
+          <w:szCs w:val="28"/>
+          <w:lang w:val="en-US"/>
+        </w:rPr>
+        <w:t>4</w:t>
+      </w:r>
+      <w:r>
+        <w:rPr>
+          <w:rFonts w:asciiTheme="minorHAnsi" w:eastAsia="Calibri" w:hAnsiTheme="minorHAnsi" w:cs="Calibri"/>
+          <w:b/>
+          <w:sz w:val="28"/>
+          <w:szCs w:val="28"/>
+          <w:lang w:val="en-US"/>
+        </w:rPr>
+        <w:t xml:space="preserve"> </w:t>
       </w:r>
       <w:r>
         <w:rPr>
@@ -3438,8 +3446,20 @@
           <w:szCs w:val="28"/>
           <w:lang w:val="en-US"/>
         </w:rPr>
-        <w:t xml:space="preserve"> 2015</w:t>
-      </w:r>
+        <w:t xml:space="preserve"> 201</w:t>
+      </w:r>
+      <w:r>
+        <w:rPr>
+          <w:rFonts w:asciiTheme="minorHAnsi" w:eastAsia="Calibri" w:hAnsiTheme="minorHAnsi" w:cs="Calibri"/>
+          <w:b/>
+          <w:sz w:val="28"/>
+          <w:szCs w:val="28"/>
+          <w:lang w:val="en-US"/>
+        </w:rPr>
+        <w:t>4</w:t>
+      </w:r>
+      <w:bookmarkStart w:id="0" w:name="_GoBack"/>
+      <w:bookmarkEnd w:id="0"/>
     </w:p>
     <w:p>
       <w:pPr>

</xml_diff>